<commit_message>
Further updates to Roles
</commit_message>
<xml_diff>
--- a/ReportContent/Roles.docx
+++ b/ReportContent/Roles.docx
@@ -163,23 +163,7 @@
           <w:sz w:val="20"/>
           <w:szCs w:val="20"/>
         </w:rPr>
-        <w:t xml:space="preserve">The </w:t>
-      </w:r>
-      <w:proofErr w:type="spellStart"/>
-      <w:r>
-        <w:rPr>
-          <w:sz w:val="20"/>
-          <w:szCs w:val="20"/>
-        </w:rPr>
-        <w:t>SocialCare</w:t>
-      </w:r>
-      <w:proofErr w:type="spellEnd"/>
-      <w:r>
-        <w:rPr>
-          <w:sz w:val="20"/>
-          <w:szCs w:val="20"/>
-        </w:rPr>
-        <w:t xml:space="preserve"> Chat</w:t>
+        <w:t>The SocialCare Chat</w:t>
       </w:r>
       <w:r>
         <w:rPr>
@@ -240,23 +224,7 @@
           <w:sz w:val="20"/>
           <w:szCs w:val="20"/>
         </w:rPr>
-        <w:t xml:space="preserve">designs for The </w:t>
-      </w:r>
-      <w:proofErr w:type="spellStart"/>
-      <w:r>
-        <w:rPr>
-          <w:sz w:val="20"/>
-          <w:szCs w:val="20"/>
-        </w:rPr>
-        <w:t>SocialCare</w:t>
-      </w:r>
-      <w:proofErr w:type="spellEnd"/>
-      <w:r>
-        <w:rPr>
-          <w:sz w:val="20"/>
-          <w:szCs w:val="20"/>
-        </w:rPr>
-        <w:t xml:space="preserve"> Chat website, as well as the app demo and video presentation</w:t>
+        <w:t>designs for The SocialCare Chat website, as well as the app demo and video presentation</w:t>
       </w:r>
     </w:p>
     <w:p>
@@ -297,11 +265,21 @@
           <w:sz w:val="20"/>
           <w:szCs w:val="20"/>
         </w:rPr>
-        <w:t xml:space="preserve"> of the team and project</w:t>
-      </w:r>
-    </w:p>
-    <w:p>
-      <w:pPr>
+        <w:t xml:space="preserve"> of the team </w:t>
+      </w:r>
+    </w:p>
+    <w:p>
+      <w:pPr>
+        <w:pStyle w:val="ListParagraph"/>
+        <w:rPr>
+          <w:sz w:val="20"/>
+          <w:szCs w:val="20"/>
+        </w:rPr>
+      </w:pPr>
+    </w:p>
+    <w:p>
+      <w:pPr>
+        <w:ind w:left="360"/>
         <w:rPr>
           <w:sz w:val="20"/>
           <w:szCs w:val="20"/>
@@ -354,6 +332,68 @@
     </w:p>
     <w:p>
       <w:pPr>
+        <w:pStyle w:val="ListParagraph"/>
+        <w:numPr>
+          <w:ilvl w:val="0"/>
+          <w:numId w:val="3"/>
+        </w:numPr>
+        <w:rPr>
+          <w:sz w:val="20"/>
+          <w:szCs w:val="20"/>
+        </w:rPr>
+      </w:pPr>
+      <w:r>
+        <w:rPr>
+          <w:sz w:val="20"/>
+          <w:szCs w:val="20"/>
+        </w:rPr>
+        <w:t xml:space="preserve">Natalie has a creative side and thoroughly enjoys the formatting and design </w:t>
+      </w:r>
+      <w:r>
+        <w:rPr>
+          <w:sz w:val="20"/>
+          <w:szCs w:val="20"/>
+        </w:rPr>
+        <w:t xml:space="preserve">aspect. Natalie will look to take on design requirements </w:t>
+      </w:r>
+      <w:r>
+        <w:rPr>
+          <w:sz w:val="20"/>
+          <w:szCs w:val="20"/>
+        </w:rPr>
+        <w:t>from</w:t>
+      </w:r>
+      <w:r>
+        <w:rPr>
+          <w:sz w:val="20"/>
+          <w:szCs w:val="20"/>
+        </w:rPr>
+        <w:t xml:space="preserve"> the</w:t>
+      </w:r>
+      <w:r>
+        <w:rPr>
+          <w:sz w:val="20"/>
+          <w:szCs w:val="20"/>
+        </w:rPr>
+        <w:t xml:space="preserve"> planning phase </w:t>
+      </w:r>
+      <w:r>
+        <w:rPr>
+          <w:sz w:val="20"/>
+          <w:szCs w:val="20"/>
+        </w:rPr>
+        <w:t xml:space="preserve">through </w:t>
+      </w:r>
+      <w:r>
+        <w:rPr>
+          <w:sz w:val="20"/>
+          <w:szCs w:val="20"/>
+        </w:rPr>
+        <w:t>to execution.</w:t>
+      </w:r>
+    </w:p>
+    <w:p>
+      <w:pPr>
         <w:rPr>
           <w:sz w:val="20"/>
           <w:szCs w:val="20"/>
@@ -369,11 +409,73 @@
     </w:p>
     <w:p>
       <w:pPr>
-        <w:rPr>
-          <w:sz w:val="20"/>
-          <w:szCs w:val="20"/>
-        </w:rPr>
-      </w:pPr>
+        <w:pStyle w:val="ListParagraph"/>
+        <w:numPr>
+          <w:ilvl w:val="0"/>
+          <w:numId w:val="3"/>
+        </w:numPr>
+        <w:rPr>
+          <w:sz w:val="20"/>
+          <w:szCs w:val="20"/>
+        </w:rPr>
+      </w:pPr>
+      <w:r>
+        <w:rPr>
+          <w:sz w:val="20"/>
+          <w:szCs w:val="20"/>
+        </w:rPr>
+        <w:t>Corbin thoroughly enjoys c</w:t>
+      </w:r>
+      <w:r>
+        <w:rPr>
+          <w:sz w:val="20"/>
+          <w:szCs w:val="20"/>
+        </w:rPr>
+        <w:t>oding and developing programs, h</w:t>
+      </w:r>
+      <w:r>
+        <w:rPr>
+          <w:sz w:val="20"/>
+          <w:szCs w:val="20"/>
+        </w:rPr>
+        <w:t xml:space="preserve">e has picked it up quickly and aims to further his current knowledge quickly. </w:t>
+      </w:r>
+      <w:r>
+        <w:rPr>
+          <w:sz w:val="20"/>
+          <w:szCs w:val="20"/>
+        </w:rPr>
+        <w:t xml:space="preserve">Corbin will </w:t>
+      </w:r>
+      <w:r>
+        <w:rPr>
+          <w:sz w:val="20"/>
+          <w:szCs w:val="20"/>
+        </w:rPr>
+        <w:t xml:space="preserve">look to </w:t>
+      </w:r>
+      <w:r>
+        <w:rPr>
+          <w:sz w:val="20"/>
+          <w:szCs w:val="20"/>
+        </w:rPr>
+        <w:t xml:space="preserve">take on the development aspect of The SocialCare Chat. </w:t>
+      </w:r>
+    </w:p>
+    <w:p>
+      <w:pPr>
+        <w:rPr>
+          <w:sz w:val="20"/>
+          <w:szCs w:val="20"/>
+        </w:rPr>
+      </w:pPr>
+      <w:r>
+        <w:rPr>
+          <w:sz w:val="20"/>
+          <w:szCs w:val="20"/>
+        </w:rPr>
+        <w:t xml:space="preserve">IT Security and </w:t>
+      </w:r>
       <w:r>
         <w:rPr>
           <w:sz w:val="20"/>
@@ -384,37 +486,235 @@
     </w:p>
     <w:p>
       <w:pPr>
-        <w:rPr>
-          <w:sz w:val="20"/>
-          <w:szCs w:val="20"/>
-        </w:rPr>
-      </w:pPr>
-      <w:r>
-        <w:rPr>
-          <w:sz w:val="20"/>
-          <w:szCs w:val="20"/>
-        </w:rPr>
-        <w:t>Research and data analysis – Vanessa</w:t>
-      </w:r>
-    </w:p>
-    <w:p>
-      <w:pPr>
-        <w:rPr>
-          <w:sz w:val="20"/>
-          <w:szCs w:val="20"/>
-        </w:rPr>
-      </w:pPr>
-      <w:r>
-        <w:rPr>
-          <w:sz w:val="20"/>
-          <w:szCs w:val="20"/>
-        </w:rPr>
-        <w:t>Marketing and testing - Ollie</w:t>
-      </w:r>
-    </w:p>
-    <w:p>
+        <w:pStyle w:val="ListParagraph"/>
+        <w:numPr>
+          <w:ilvl w:val="0"/>
+          <w:numId w:val="3"/>
+        </w:numPr>
+        <w:rPr>
+          <w:sz w:val="20"/>
+          <w:szCs w:val="20"/>
+        </w:rPr>
+      </w:pPr>
+      <w:r>
+        <w:rPr>
+          <w:sz w:val="20"/>
+          <w:szCs w:val="20"/>
+        </w:rPr>
+        <w:t xml:space="preserve">Connor is very protective of his </w:t>
+      </w:r>
+      <w:r>
+        <w:rPr>
+          <w:sz w:val="20"/>
+          <w:szCs w:val="20"/>
+        </w:rPr>
+        <w:t xml:space="preserve">personal information and data, he </w:t>
+      </w:r>
+      <w:r>
+        <w:rPr>
+          <w:sz w:val="20"/>
+          <w:szCs w:val="20"/>
+        </w:rPr>
+        <w:t xml:space="preserve">already has an extensive understanding of the space. </w:t>
+      </w:r>
+      <w:r>
+        <w:rPr>
+          <w:sz w:val="20"/>
+          <w:szCs w:val="20"/>
+        </w:rPr>
+        <w:t xml:space="preserve">Connor will look to own the IT security and cybersecurity element.  </w:t>
+      </w:r>
+      <w:r>
+        <w:rPr>
+          <w:sz w:val="20"/>
+          <w:szCs w:val="20"/>
+        </w:rPr>
+        <w:t xml:space="preserve">  </w:t>
+      </w:r>
+    </w:p>
+    <w:p>
+      <w:pPr>
+        <w:rPr>
+          <w:sz w:val="20"/>
+          <w:szCs w:val="20"/>
+        </w:rPr>
+      </w:pPr>
+      <w:r>
+        <w:rPr>
+          <w:sz w:val="20"/>
+          <w:szCs w:val="20"/>
+        </w:rPr>
+        <w:t>Project management</w:t>
+      </w:r>
+      <w:r>
+        <w:rPr>
+          <w:sz w:val="20"/>
+          <w:szCs w:val="20"/>
+        </w:rPr>
+        <w:t xml:space="preserve"> and data analysis – Vanessa</w:t>
+      </w:r>
+    </w:p>
+    <w:p>
+      <w:pPr>
+        <w:pStyle w:val="ListParagraph"/>
+        <w:numPr>
+          <w:ilvl w:val="0"/>
+          <w:numId w:val="3"/>
+        </w:numPr>
+        <w:rPr>
+          <w:sz w:val="20"/>
+          <w:szCs w:val="20"/>
+        </w:rPr>
+      </w:pPr>
+      <w:r>
+        <w:rPr>
+          <w:sz w:val="20"/>
+          <w:szCs w:val="20"/>
+        </w:rPr>
+        <w:t xml:space="preserve">Vanessa has experience in managing people and project phases, </w:t>
+      </w:r>
+      <w:r>
+        <w:rPr>
+          <w:sz w:val="20"/>
+          <w:szCs w:val="20"/>
+        </w:rPr>
+        <w:t>she</w:t>
+      </w:r>
+      <w:r>
+        <w:rPr>
+          <w:sz w:val="20"/>
+          <w:szCs w:val="20"/>
+        </w:rPr>
+        <w:t xml:space="preserve"> </w:t>
+      </w:r>
+      <w:r>
+        <w:rPr>
+          <w:sz w:val="20"/>
+          <w:szCs w:val="20"/>
+        </w:rPr>
+        <w:t>is rather meticulous</w:t>
+      </w:r>
+      <w:r>
+        <w:rPr>
+          <w:sz w:val="20"/>
+          <w:szCs w:val="20"/>
+        </w:rPr>
+        <w:t xml:space="preserve"> and likes to understand the numbers</w:t>
+      </w:r>
+      <w:r>
+        <w:rPr>
+          <w:sz w:val="20"/>
+          <w:szCs w:val="20"/>
+        </w:rPr>
+        <w:t xml:space="preserve">.  </w:t>
+      </w:r>
+      <w:r>
+        <w:rPr>
+          <w:sz w:val="20"/>
+          <w:szCs w:val="20"/>
+        </w:rPr>
+        <w:t>Vanessa will look to take on the project planning</w:t>
+      </w:r>
+      <w:r>
+        <w:rPr>
+          <w:sz w:val="20"/>
+          <w:szCs w:val="20"/>
+        </w:rPr>
+        <w:t>,</w:t>
+      </w:r>
       <w:bookmarkStart w:id="0" w:name="_GoBack"/>
       <w:bookmarkEnd w:id="0"/>
+      <w:r>
+        <w:rPr>
+          <w:sz w:val="20"/>
+          <w:szCs w:val="20"/>
+        </w:rPr>
+        <w:t xml:space="preserve"> as well as </w:t>
+      </w:r>
+      <w:r>
+        <w:rPr>
+          <w:sz w:val="20"/>
+          <w:szCs w:val="20"/>
+        </w:rPr>
+        <w:t>collecting and analyzing data</w:t>
+      </w:r>
+      <w:r>
+        <w:rPr>
+          <w:sz w:val="20"/>
+          <w:szCs w:val="20"/>
+        </w:rPr>
+        <w:t>.</w:t>
+      </w:r>
+    </w:p>
+    <w:p>
+      <w:pPr>
+        <w:rPr>
+          <w:sz w:val="20"/>
+          <w:szCs w:val="20"/>
+        </w:rPr>
+      </w:pPr>
+      <w:r>
+        <w:rPr>
+          <w:sz w:val="20"/>
+          <w:szCs w:val="20"/>
+        </w:rPr>
+        <w:t xml:space="preserve">Marketing and testing </w:t>
+      </w:r>
+      <w:r>
+        <w:rPr>
+          <w:sz w:val="20"/>
+          <w:szCs w:val="20"/>
+        </w:rPr>
+        <w:t>–</w:t>
+      </w:r>
+      <w:r>
+        <w:rPr>
+          <w:sz w:val="20"/>
+          <w:szCs w:val="20"/>
+        </w:rPr>
+        <w:t xml:space="preserve"> Ollie</w:t>
+      </w:r>
+    </w:p>
+    <w:p>
+      <w:pPr>
+        <w:pStyle w:val="ListParagraph"/>
+        <w:numPr>
+          <w:ilvl w:val="0"/>
+          <w:numId w:val="3"/>
+        </w:numPr>
+        <w:rPr>
+          <w:sz w:val="20"/>
+          <w:szCs w:val="20"/>
+        </w:rPr>
+      </w:pPr>
+      <w:r>
+        <w:rPr>
+          <w:sz w:val="20"/>
+          <w:szCs w:val="20"/>
+        </w:rPr>
+        <w:t xml:space="preserve">Ollie is also creative which is why he will </w:t>
+      </w:r>
+      <w:r>
+        <w:rPr>
+          <w:sz w:val="20"/>
+          <w:szCs w:val="20"/>
+        </w:rPr>
+        <w:t xml:space="preserve">look to </w:t>
+      </w:r>
+      <w:r>
+        <w:rPr>
+          <w:sz w:val="20"/>
+          <w:szCs w:val="20"/>
+        </w:rPr>
+        <w:t>take ownership of the marketing aspect. He will also be the one the run testing phases and ensure our application continues to t</w:t>
+      </w:r>
+      <w:r>
+        <w:rPr>
+          <w:sz w:val="20"/>
+          <w:szCs w:val="20"/>
+        </w:rPr>
+        <w:t xml:space="preserve">est and run smoothly. </w:t>
+      </w:r>
     </w:p>
     <w:sectPr>
       <w:pgSz w:w="12240" w:h="15840"/>
@@ -542,6 +842,119 @@
     </w:lvl>
   </w:abstractNum>
   <w:abstractNum w:abstractNumId="1" w15:restartNumberingAfterBreak="0">
+    <w:nsid w:val="47821767"/>
+    <w:multiLevelType w:val="hybridMultilevel"/>
+    <w:tmpl w:val="99AE40CE"/>
+    <w:lvl w:ilvl="0" w:tplc="9DB46ABE">
+      <w:start w:val="5"/>
+      <w:numFmt w:val="bullet"/>
+      <w:lvlText w:val=""/>
+      <w:lvlJc w:val="left"/>
+      <w:pPr>
+        <w:ind w:left="720" w:hanging="360"/>
+      </w:pPr>
+      <w:rPr>
+        <w:rFonts w:ascii="Wingdings" w:eastAsiaTheme="minorHAnsi" w:hAnsi="Wingdings" w:cstheme="minorBidi" w:hint="default"/>
+      </w:rPr>
+    </w:lvl>
+    <w:lvl w:ilvl="1" w:tplc="04090003" w:tentative="1">
+      <w:start w:val="1"/>
+      <w:numFmt w:val="bullet"/>
+      <w:lvlText w:val="o"/>
+      <w:lvlJc w:val="left"/>
+      <w:pPr>
+        <w:ind w:left="1440" w:hanging="360"/>
+      </w:pPr>
+      <w:rPr>
+        <w:rFonts w:ascii="Courier New" w:hAnsi="Courier New" w:cs="Courier New" w:hint="default"/>
+      </w:rPr>
+    </w:lvl>
+    <w:lvl w:ilvl="2" w:tplc="04090005" w:tentative="1">
+      <w:start w:val="1"/>
+      <w:numFmt w:val="bullet"/>
+      <w:lvlText w:val=""/>
+      <w:lvlJc w:val="left"/>
+      <w:pPr>
+        <w:ind w:left="2160" w:hanging="360"/>
+      </w:pPr>
+      <w:rPr>
+        <w:rFonts w:ascii="Wingdings" w:hAnsi="Wingdings" w:hint="default"/>
+      </w:rPr>
+    </w:lvl>
+    <w:lvl w:ilvl="3" w:tplc="04090001" w:tentative="1">
+      <w:start w:val="1"/>
+      <w:numFmt w:val="bullet"/>
+      <w:lvlText w:val=""/>
+      <w:lvlJc w:val="left"/>
+      <w:pPr>
+        <w:ind w:left="2880" w:hanging="360"/>
+      </w:pPr>
+      <w:rPr>
+        <w:rFonts w:ascii="Symbol" w:hAnsi="Symbol" w:hint="default"/>
+      </w:rPr>
+    </w:lvl>
+    <w:lvl w:ilvl="4" w:tplc="04090003" w:tentative="1">
+      <w:start w:val="1"/>
+      <w:numFmt w:val="bullet"/>
+      <w:lvlText w:val="o"/>
+      <w:lvlJc w:val="left"/>
+      <w:pPr>
+        <w:ind w:left="3600" w:hanging="360"/>
+      </w:pPr>
+      <w:rPr>
+        <w:rFonts w:ascii="Courier New" w:hAnsi="Courier New" w:cs="Courier New" w:hint="default"/>
+      </w:rPr>
+    </w:lvl>
+    <w:lvl w:ilvl="5" w:tplc="04090005" w:tentative="1">
+      <w:start w:val="1"/>
+      <w:numFmt w:val="bullet"/>
+      <w:lvlText w:val=""/>
+      <w:lvlJc w:val="left"/>
+      <w:pPr>
+        <w:ind w:left="4320" w:hanging="360"/>
+      </w:pPr>
+      <w:rPr>
+        <w:rFonts w:ascii="Wingdings" w:hAnsi="Wingdings" w:hint="default"/>
+      </w:rPr>
+    </w:lvl>
+    <w:lvl w:ilvl="6" w:tplc="04090001" w:tentative="1">
+      <w:start w:val="1"/>
+      <w:numFmt w:val="bullet"/>
+      <w:lvlText w:val=""/>
+      <w:lvlJc w:val="left"/>
+      <w:pPr>
+        <w:ind w:left="5040" w:hanging="360"/>
+      </w:pPr>
+      <w:rPr>
+        <w:rFonts w:ascii="Symbol" w:hAnsi="Symbol" w:hint="default"/>
+      </w:rPr>
+    </w:lvl>
+    <w:lvl w:ilvl="7" w:tplc="04090003" w:tentative="1">
+      <w:start w:val="1"/>
+      <w:numFmt w:val="bullet"/>
+      <w:lvlText w:val="o"/>
+      <w:lvlJc w:val="left"/>
+      <w:pPr>
+        <w:ind w:left="5760" w:hanging="360"/>
+      </w:pPr>
+      <w:rPr>
+        <w:rFonts w:ascii="Courier New" w:hAnsi="Courier New" w:cs="Courier New" w:hint="default"/>
+      </w:rPr>
+    </w:lvl>
+    <w:lvl w:ilvl="8" w:tplc="04090005" w:tentative="1">
+      <w:start w:val="1"/>
+      <w:numFmt w:val="bullet"/>
+      <w:lvlText w:val=""/>
+      <w:lvlJc w:val="left"/>
+      <w:pPr>
+        <w:ind w:left="6480" w:hanging="360"/>
+      </w:pPr>
+      <w:rPr>
+        <w:rFonts w:ascii="Wingdings" w:hAnsi="Wingdings" w:hint="default"/>
+      </w:rPr>
+    </w:lvl>
+  </w:abstractNum>
+  <w:abstractNum w:abstractNumId="2" w15:restartNumberingAfterBreak="0">
     <w:nsid w:val="70B05CAF"/>
     <w:multiLevelType w:val="hybridMultilevel"/>
     <w:tmpl w:val="F706654E"/>
@@ -655,10 +1068,13 @@
     </w:lvl>
   </w:abstractNum>
   <w:num w:numId="1">
-    <w:abstractNumId w:val="1"/>
+    <w:abstractNumId w:val="2"/>
   </w:num>
   <w:num w:numId="2">
     <w:abstractNumId w:val="0"/>
+  </w:num>
+  <w:num w:numId="3">
+    <w:abstractNumId w:val="1"/>
   </w:num>
 </w:numbering>
 </file>

</xml_diff>

<commit_message>
Final version of roles
</commit_message>
<xml_diff>
--- a/ReportContent/Roles.docx
+++ b/ReportContent/Roles.docx
@@ -60,6 +60,21 @@
           <w:szCs w:val="20"/>
         </w:rPr>
       </w:pPr>
+    </w:p>
+    <w:p>
+      <w:pPr>
+        <w:rPr>
+          <w:sz w:val="20"/>
+          <w:szCs w:val="20"/>
+        </w:rPr>
+      </w:pPr>
+      <w:r>
+        <w:rPr>
+          <w:sz w:val="20"/>
+          <w:szCs w:val="20"/>
+        </w:rPr>
+        <w:t xml:space="preserve">XVI </w:t>
+      </w:r>
     </w:p>
     <w:p>
       <w:pPr>
@@ -163,7 +178,23 @@
           <w:sz w:val="20"/>
           <w:szCs w:val="20"/>
         </w:rPr>
-        <w:t>The SocialCare Chat</w:t>
+        <w:t xml:space="preserve">The </w:t>
+      </w:r>
+      <w:proofErr w:type="spellStart"/>
+      <w:r>
+        <w:rPr>
+          <w:sz w:val="20"/>
+          <w:szCs w:val="20"/>
+        </w:rPr>
+        <w:t>SocialCare</w:t>
+      </w:r>
+      <w:proofErr w:type="spellEnd"/>
+      <w:r>
+        <w:rPr>
+          <w:sz w:val="20"/>
+          <w:szCs w:val="20"/>
+        </w:rPr>
+        <w:t xml:space="preserve"> Chat</w:t>
       </w:r>
       <w:r>
         <w:rPr>
@@ -224,7 +255,23 @@
           <w:sz w:val="20"/>
           <w:szCs w:val="20"/>
         </w:rPr>
-        <w:t>designs for The SocialCare Chat website, as well as the app demo and video presentation</w:t>
+        <w:t xml:space="preserve">designs for The </w:t>
+      </w:r>
+      <w:proofErr w:type="spellStart"/>
+      <w:r>
+        <w:rPr>
+          <w:sz w:val="20"/>
+          <w:szCs w:val="20"/>
+        </w:rPr>
+        <w:t>SocialCare</w:t>
+      </w:r>
+      <w:proofErr w:type="spellEnd"/>
+      <w:r>
+        <w:rPr>
+          <w:sz w:val="20"/>
+          <w:szCs w:val="20"/>
+        </w:rPr>
+        <w:t xml:space="preserve"> Chat website, as well as the app demo and video presentation</w:t>
       </w:r>
     </w:p>
     <w:p>
@@ -279,7 +326,6 @@
     </w:p>
     <w:p>
       <w:pPr>
-        <w:ind w:left="360"/>
         <w:rPr>
           <w:sz w:val="20"/>
           <w:szCs w:val="20"/>
@@ -354,42 +400,84 @@
           <w:sz w:val="20"/>
           <w:szCs w:val="20"/>
         </w:rPr>
-        <w:t xml:space="preserve">aspect. Natalie will look to take on design requirements </w:t>
-      </w:r>
-      <w:r>
-        <w:rPr>
-          <w:sz w:val="20"/>
-          <w:szCs w:val="20"/>
-        </w:rPr>
-        <w:t>from</w:t>
-      </w:r>
-      <w:r>
-        <w:rPr>
-          <w:sz w:val="20"/>
-          <w:szCs w:val="20"/>
-        </w:rPr>
-        <w:t xml:space="preserve"> the</w:t>
-      </w:r>
-      <w:r>
-        <w:rPr>
-          <w:sz w:val="20"/>
-          <w:szCs w:val="20"/>
-        </w:rPr>
-        <w:t xml:space="preserve"> planning phase </w:t>
-      </w:r>
-      <w:r>
-        <w:rPr>
-          <w:sz w:val="20"/>
-          <w:szCs w:val="20"/>
-        </w:rPr>
-        <w:t xml:space="preserve">through </w:t>
-      </w:r>
-      <w:r>
-        <w:rPr>
-          <w:sz w:val="20"/>
-          <w:szCs w:val="20"/>
-        </w:rPr>
-        <w:t>to execution.</w:t>
+        <w:t>aspect. Natalie will look to take on design requirements from the planning phase through to execution.</w:t>
+      </w:r>
+      <w:r>
+        <w:rPr>
+          <w:sz w:val="20"/>
+          <w:szCs w:val="20"/>
+        </w:rPr>
+        <w:t xml:space="preserve"> </w:t>
+      </w:r>
+      <w:r>
+        <w:rPr>
+          <w:sz w:val="20"/>
+          <w:szCs w:val="20"/>
+        </w:rPr>
+        <w:t xml:space="preserve">Having a designer is </w:t>
+      </w:r>
+      <w:r>
+        <w:rPr>
+          <w:sz w:val="20"/>
+          <w:szCs w:val="20"/>
+        </w:rPr>
+        <w:t>imperative</w:t>
+      </w:r>
+      <w:r>
+        <w:rPr>
+          <w:sz w:val="20"/>
+          <w:szCs w:val="20"/>
+        </w:rPr>
+        <w:t xml:space="preserve"> as it’s </w:t>
+      </w:r>
+      <w:r>
+        <w:rPr>
+          <w:sz w:val="20"/>
+          <w:szCs w:val="20"/>
+        </w:rPr>
+        <w:t>the</w:t>
+      </w:r>
+      <w:r>
+        <w:rPr>
+          <w:sz w:val="20"/>
+          <w:szCs w:val="20"/>
+        </w:rPr>
+        <w:t xml:space="preserve"> part the</w:t>
+      </w:r>
+      <w:r>
+        <w:rPr>
+          <w:sz w:val="20"/>
+          <w:szCs w:val="20"/>
+        </w:rPr>
+        <w:t xml:space="preserve"> end-user experiences, </w:t>
+      </w:r>
+      <w:r>
+        <w:rPr>
+          <w:sz w:val="20"/>
+          <w:szCs w:val="20"/>
+        </w:rPr>
+        <w:t xml:space="preserve">they play a significate role with ensuring the design is intuitive. The final result </w:t>
+      </w:r>
+      <w:r>
+        <w:rPr>
+          <w:sz w:val="20"/>
+          <w:szCs w:val="20"/>
+        </w:rPr>
+        <w:t xml:space="preserve">may sway </w:t>
+      </w:r>
+      <w:r>
+        <w:rPr>
+          <w:sz w:val="20"/>
+          <w:szCs w:val="20"/>
+        </w:rPr>
+        <w:t>the end-user</w:t>
+      </w:r>
+      <w:r>
+        <w:rPr>
+          <w:sz w:val="20"/>
+          <w:szCs w:val="20"/>
+        </w:rPr>
+        <w:t xml:space="preserve"> to stay or uninstall the application.</w:t>
       </w:r>
     </w:p>
     <w:p>
@@ -459,22 +547,68 @@
           <w:sz w:val="20"/>
           <w:szCs w:val="20"/>
         </w:rPr>
-        <w:t xml:space="preserve">take on the development aspect of The SocialCare Chat. </w:t>
-      </w:r>
-    </w:p>
-    <w:p>
-      <w:pPr>
-        <w:rPr>
-          <w:sz w:val="20"/>
-          <w:szCs w:val="20"/>
-        </w:rPr>
-      </w:pPr>
-      <w:r>
-        <w:rPr>
-          <w:sz w:val="20"/>
-          <w:szCs w:val="20"/>
-        </w:rPr>
-        <w:t xml:space="preserve">IT Security and </w:t>
+        <w:t xml:space="preserve">take on the development aspect of The </w:t>
+      </w:r>
+      <w:proofErr w:type="spellStart"/>
+      <w:r>
+        <w:rPr>
+          <w:sz w:val="20"/>
+          <w:szCs w:val="20"/>
+        </w:rPr>
+        <w:t>SocialCare</w:t>
+      </w:r>
+      <w:proofErr w:type="spellEnd"/>
+      <w:r>
+        <w:rPr>
+          <w:sz w:val="20"/>
+          <w:szCs w:val="20"/>
+        </w:rPr>
+        <w:t xml:space="preserve"> Chat. </w:t>
+      </w:r>
+      <w:r>
+        <w:rPr>
+          <w:sz w:val="20"/>
+          <w:szCs w:val="20"/>
+        </w:rPr>
+        <w:t>Having a developer goes without saying, we need to ensure we have the technical skill and mind to develop a fully functional application, as well as debug. Th</w:t>
+      </w:r>
+      <w:r>
+        <w:rPr>
+          <w:sz w:val="20"/>
+          <w:szCs w:val="20"/>
+        </w:rPr>
+        <w:t xml:space="preserve">ey also have a significant role with ensuring the </w:t>
+      </w:r>
+      <w:r>
+        <w:rPr>
+          <w:sz w:val="20"/>
+          <w:szCs w:val="20"/>
+        </w:rPr>
+        <w:t xml:space="preserve">application is efficient and effective. </w:t>
+      </w:r>
+    </w:p>
+    <w:p>
+      <w:pPr>
+        <w:rPr>
+          <w:sz w:val="20"/>
+          <w:szCs w:val="20"/>
+        </w:rPr>
+      </w:pPr>
+      <w:proofErr w:type="gramStart"/>
+      <w:r>
+        <w:rPr>
+          <w:sz w:val="20"/>
+          <w:szCs w:val="20"/>
+        </w:rPr>
+        <w:t>IT</w:t>
+      </w:r>
+      <w:proofErr w:type="gramEnd"/>
+      <w:r>
+        <w:rPr>
+          <w:sz w:val="20"/>
+          <w:szCs w:val="20"/>
+        </w:rPr>
+        <w:t xml:space="preserve"> Security and </w:t>
       </w:r>
       <w:r>
         <w:rPr>
@@ -522,28 +656,73 @@
           <w:sz w:val="20"/>
           <w:szCs w:val="20"/>
         </w:rPr>
-        <w:t xml:space="preserve">Connor will look to own the IT security and cybersecurity element.  </w:t>
-      </w:r>
-      <w:r>
-        <w:rPr>
-          <w:sz w:val="20"/>
-          <w:szCs w:val="20"/>
-        </w:rPr>
-        <w:t xml:space="preserve">  </w:t>
-      </w:r>
-    </w:p>
-    <w:p>
-      <w:pPr>
-        <w:rPr>
-          <w:sz w:val="20"/>
-          <w:szCs w:val="20"/>
-        </w:rPr>
-      </w:pPr>
-      <w:r>
-        <w:rPr>
-          <w:sz w:val="20"/>
-          <w:szCs w:val="20"/>
-        </w:rPr>
+        <w:t xml:space="preserve">Connor will look to </w:t>
+      </w:r>
+      <w:r>
+        <w:rPr>
+          <w:sz w:val="20"/>
+          <w:szCs w:val="20"/>
+        </w:rPr>
+        <w:t>oversee</w:t>
+      </w:r>
+      <w:r>
+        <w:rPr>
+          <w:sz w:val="20"/>
+          <w:szCs w:val="20"/>
+        </w:rPr>
+        <w:t xml:space="preserve"> the IT security and cybersecurity element.  </w:t>
+      </w:r>
+      <w:r>
+        <w:rPr>
+          <w:sz w:val="20"/>
+          <w:szCs w:val="20"/>
+        </w:rPr>
+        <w:t>Having sufficient security is of utmost importance</w:t>
+      </w:r>
+      <w:r>
+        <w:rPr>
+          <w:sz w:val="20"/>
+          <w:szCs w:val="20"/>
+        </w:rPr>
+        <w:t xml:space="preserve"> for the business, as well as our customers.</w:t>
+      </w:r>
+      <w:r>
+        <w:rPr>
+          <w:sz w:val="20"/>
+          <w:szCs w:val="20"/>
+        </w:rPr>
+        <w:t xml:space="preserve"> </w:t>
+      </w:r>
+    </w:p>
+    <w:p>
+      <w:pPr>
+        <w:rPr>
+          <w:sz w:val="20"/>
+          <w:szCs w:val="20"/>
+        </w:rPr>
+      </w:pPr>
+    </w:p>
+    <w:p>
+      <w:pPr>
+        <w:rPr>
+          <w:sz w:val="20"/>
+          <w:szCs w:val="20"/>
+        </w:rPr>
+      </w:pPr>
+    </w:p>
+    <w:p>
+      <w:pPr>
+        <w:rPr>
+          <w:sz w:val="20"/>
+          <w:szCs w:val="20"/>
+        </w:rPr>
+      </w:pPr>
+      <w:r>
+        <w:rPr>
+          <w:sz w:val="20"/>
+          <w:szCs w:val="20"/>
+        </w:rPr>
+        <w:lastRenderedPageBreak/>
         <w:t>Project management</w:t>
       </w:r>
       <w:r>
@@ -551,7 +730,21 @@
           <w:sz w:val="20"/>
           <w:szCs w:val="20"/>
         </w:rPr>
-        <w:t xml:space="preserve"> and data analysis – Vanessa</w:t>
+        <w:t xml:space="preserve"> and </w:t>
+      </w:r>
+      <w:r>
+        <w:rPr>
+          <w:sz w:val="20"/>
+          <w:szCs w:val="20"/>
+        </w:rPr>
+        <w:t>QA analyst</w:t>
+      </w:r>
+      <w:r>
+        <w:rPr>
+          <w:sz w:val="20"/>
+          <w:szCs w:val="20"/>
+        </w:rPr>
+        <w:t>– Vanessa</w:t>
       </w:r>
     </w:p>
     <w:p>
@@ -559,7 +752,7 @@
         <w:pStyle w:val="ListParagraph"/>
         <w:numPr>
           <w:ilvl w:val="0"/>
-          <w:numId w:val="3"/>
+          <w:numId w:val="5"/>
         </w:numPr>
         <w:rPr>
           <w:sz w:val="20"/>
@@ -571,14 +764,28 @@
           <w:sz w:val="20"/>
           <w:szCs w:val="20"/>
         </w:rPr>
-        <w:t xml:space="preserve">Vanessa has experience in managing people and project phases, </w:t>
-      </w:r>
-      <w:r>
-        <w:rPr>
-          <w:sz w:val="20"/>
-          <w:szCs w:val="20"/>
-        </w:rPr>
-        <w:t>she</w:t>
+        <w:t>Vanessa has experience in mana</w:t>
+      </w:r>
+      <w:r>
+        <w:rPr>
+          <w:sz w:val="20"/>
+          <w:szCs w:val="20"/>
+        </w:rPr>
+        <w:t xml:space="preserve">ging people and project phases, </w:t>
+      </w:r>
+      <w:r>
+        <w:rPr>
+          <w:sz w:val="20"/>
+          <w:szCs w:val="20"/>
+        </w:rPr>
+        <w:t>Vanessa will look to take on the project planning</w:t>
+      </w:r>
+      <w:r>
+        <w:rPr>
+          <w:sz w:val="20"/>
+          <w:szCs w:val="20"/>
+        </w:rPr>
+        <w:t xml:space="preserve"> and testing of our application.</w:t>
       </w:r>
       <w:r>
         <w:rPr>
@@ -592,73 +799,152 @@
           <w:sz w:val="20"/>
           <w:szCs w:val="20"/>
         </w:rPr>
-        <w:t>is rather meticulous</w:t>
-      </w:r>
-      <w:r>
-        <w:rPr>
-          <w:sz w:val="20"/>
-          <w:szCs w:val="20"/>
-        </w:rPr>
-        <w:t xml:space="preserve"> and likes to understand the numbers</w:t>
-      </w:r>
-      <w:r>
-        <w:rPr>
-          <w:sz w:val="20"/>
-          <w:szCs w:val="20"/>
-        </w:rPr>
-        <w:t xml:space="preserve">.  </w:t>
-      </w:r>
-      <w:r>
-        <w:rPr>
-          <w:sz w:val="20"/>
-          <w:szCs w:val="20"/>
-        </w:rPr>
-        <w:t>Vanessa will look to take on the project planning</w:t>
-      </w:r>
-      <w:r>
-        <w:rPr>
-          <w:sz w:val="20"/>
-          <w:szCs w:val="20"/>
-        </w:rPr>
-        <w:t>,</w:t>
-      </w:r>
-      <w:bookmarkStart w:id="0" w:name="_GoBack"/>
-      <w:bookmarkEnd w:id="0"/>
-      <w:r>
-        <w:rPr>
-          <w:sz w:val="20"/>
-          <w:szCs w:val="20"/>
-        </w:rPr>
-        <w:t xml:space="preserve"> as well as </w:t>
-      </w:r>
-      <w:r>
-        <w:rPr>
-          <w:sz w:val="20"/>
-          <w:szCs w:val="20"/>
-        </w:rPr>
-        <w:t>collecting and analyzing data</w:t>
-      </w:r>
-      <w:r>
-        <w:rPr>
-          <w:sz w:val="20"/>
-          <w:szCs w:val="20"/>
-        </w:rPr>
-        <w:t>.</w:t>
-      </w:r>
-    </w:p>
-    <w:p>
-      <w:pPr>
-        <w:rPr>
-          <w:sz w:val="20"/>
-          <w:szCs w:val="20"/>
-        </w:rPr>
-      </w:pPr>
-      <w:r>
-        <w:rPr>
-          <w:sz w:val="20"/>
-          <w:szCs w:val="20"/>
-        </w:rPr>
-        <w:t xml:space="preserve">Marketing and testing </w:t>
+        <w:t>It’s essential to</w:t>
+      </w:r>
+      <w:r>
+        <w:rPr>
+          <w:sz w:val="20"/>
+          <w:szCs w:val="20"/>
+        </w:rPr>
+        <w:t xml:space="preserve"> adhere to timelines, </w:t>
+      </w:r>
+      <w:r>
+        <w:rPr>
+          <w:sz w:val="20"/>
+          <w:szCs w:val="20"/>
+        </w:rPr>
+        <w:t>project</w:t>
+      </w:r>
+      <w:r>
+        <w:rPr>
+          <w:sz w:val="20"/>
+          <w:szCs w:val="20"/>
+        </w:rPr>
+        <w:t xml:space="preserve"> </w:t>
+      </w:r>
+      <w:r>
+        <w:rPr>
+          <w:sz w:val="20"/>
+          <w:szCs w:val="20"/>
+        </w:rPr>
+        <w:t xml:space="preserve">phases, </w:t>
+      </w:r>
+      <w:r>
+        <w:rPr>
+          <w:sz w:val="20"/>
+          <w:szCs w:val="20"/>
+        </w:rPr>
+        <w:t>and budgets</w:t>
+      </w:r>
+      <w:r>
+        <w:rPr>
+          <w:sz w:val="20"/>
+          <w:szCs w:val="20"/>
+        </w:rPr>
+        <w:t xml:space="preserve"> </w:t>
+      </w:r>
+      <w:r>
+        <w:rPr>
+          <w:sz w:val="20"/>
+          <w:szCs w:val="20"/>
+        </w:rPr>
+        <w:t xml:space="preserve">and </w:t>
+      </w:r>
+      <w:r>
+        <w:rPr>
+          <w:sz w:val="20"/>
+          <w:szCs w:val="20"/>
+        </w:rPr>
+        <w:t xml:space="preserve">ensure team </w:t>
+      </w:r>
+      <w:r>
+        <w:rPr>
+          <w:sz w:val="20"/>
+          <w:szCs w:val="20"/>
+        </w:rPr>
+        <w:t>exp</w:t>
+      </w:r>
+      <w:r>
+        <w:rPr>
+          <w:sz w:val="20"/>
+          <w:szCs w:val="20"/>
+        </w:rPr>
+        <w:t xml:space="preserve">ectations </w:t>
+      </w:r>
+      <w:r>
+        <w:rPr>
+          <w:sz w:val="20"/>
+          <w:szCs w:val="20"/>
+        </w:rPr>
+        <w:t>are clear</w:t>
+      </w:r>
+      <w:r>
+        <w:rPr>
+          <w:sz w:val="20"/>
+          <w:szCs w:val="20"/>
+        </w:rPr>
+        <w:t xml:space="preserve">. </w:t>
+      </w:r>
+      <w:r>
+        <w:rPr>
+          <w:sz w:val="20"/>
+          <w:szCs w:val="20"/>
+        </w:rPr>
+        <w:t>A crucial piece to our application being successful is the</w:t>
+      </w:r>
+      <w:r>
+        <w:rPr>
+          <w:sz w:val="20"/>
+          <w:szCs w:val="20"/>
+        </w:rPr>
+        <w:t xml:space="preserve"> testing of The </w:t>
+      </w:r>
+      <w:proofErr w:type="spellStart"/>
+      <w:r>
+        <w:rPr>
+          <w:sz w:val="20"/>
+          <w:szCs w:val="20"/>
+        </w:rPr>
+        <w:t>SocialCare</w:t>
+      </w:r>
+      <w:proofErr w:type="spellEnd"/>
+      <w:r>
+        <w:rPr>
+          <w:sz w:val="20"/>
+          <w:szCs w:val="20"/>
+        </w:rPr>
+        <w:t xml:space="preserve"> Chat, documenting issues and overseeing that errors and bugs are corrected. </w:t>
+      </w:r>
+    </w:p>
+    <w:p>
+      <w:pPr>
+        <w:pStyle w:val="ListParagraph"/>
+        <w:rPr>
+          <w:sz w:val="20"/>
+          <w:szCs w:val="20"/>
+        </w:rPr>
+      </w:pPr>
+    </w:p>
+    <w:p>
+      <w:pPr>
+        <w:rPr>
+          <w:sz w:val="20"/>
+          <w:szCs w:val="20"/>
+        </w:rPr>
+      </w:pPr>
+      <w:r>
+        <w:rPr>
+          <w:sz w:val="20"/>
+          <w:szCs w:val="20"/>
+        </w:rPr>
+        <w:t>Marketing and</w:t>
+      </w:r>
+      <w:r>
+        <w:rPr>
+          <w:sz w:val="20"/>
+          <w:szCs w:val="20"/>
+        </w:rPr>
+        <w:t xml:space="preserve"> data analysis </w:t>
       </w:r>
       <w:r>
         <w:rPr>
@@ -680,7 +966,7 @@
         <w:pStyle w:val="ListParagraph"/>
         <w:numPr>
           <w:ilvl w:val="0"/>
-          <w:numId w:val="3"/>
+          <w:numId w:val="5"/>
         </w:numPr>
         <w:rPr>
           <w:sz w:val="20"/>
@@ -692,7 +978,21 @@
           <w:sz w:val="20"/>
           <w:szCs w:val="20"/>
         </w:rPr>
-        <w:t xml:space="preserve">Ollie is also creative which is why he will </w:t>
+        <w:t>Ol</w:t>
+      </w:r>
+      <w:r>
+        <w:rPr>
+          <w:sz w:val="20"/>
+          <w:szCs w:val="20"/>
+        </w:rPr>
+        <w:t>iver</w:t>
+      </w:r>
+      <w:r>
+        <w:rPr>
+          <w:sz w:val="20"/>
+          <w:szCs w:val="20"/>
+        </w:rPr>
+        <w:t xml:space="preserve"> is also creative which is why he will </w:t>
       </w:r>
       <w:r>
         <w:rPr>
@@ -706,15 +1006,151 @@
           <w:sz w:val="20"/>
           <w:szCs w:val="20"/>
         </w:rPr>
-        <w:t>take ownership of the marketing aspect. He will also be the one the run testing phases and ensure our application continues to t</w:t>
-      </w:r>
-      <w:r>
-        <w:rPr>
-          <w:sz w:val="20"/>
-          <w:szCs w:val="20"/>
-        </w:rPr>
-        <w:t xml:space="preserve">est and run smoothly. </w:t>
-      </w:r>
+        <w:t xml:space="preserve">take ownership of the marketing </w:t>
+      </w:r>
+      <w:r>
+        <w:rPr>
+          <w:sz w:val="20"/>
+          <w:szCs w:val="20"/>
+        </w:rPr>
+        <w:t xml:space="preserve">facet, </w:t>
+      </w:r>
+      <w:r>
+        <w:rPr>
+          <w:sz w:val="20"/>
+          <w:szCs w:val="20"/>
+        </w:rPr>
+        <w:t xml:space="preserve">as well as </w:t>
+      </w:r>
+      <w:r>
+        <w:rPr>
+          <w:sz w:val="20"/>
+          <w:szCs w:val="20"/>
+        </w:rPr>
+        <w:t>collection</w:t>
+      </w:r>
+      <w:r>
+        <w:rPr>
+          <w:sz w:val="20"/>
+          <w:szCs w:val="20"/>
+        </w:rPr>
+        <w:t xml:space="preserve"> and analy</w:t>
+      </w:r>
+      <w:r>
+        <w:rPr>
+          <w:sz w:val="20"/>
+          <w:szCs w:val="20"/>
+        </w:rPr>
+        <w:t>sis</w:t>
+      </w:r>
+      <w:r>
+        <w:rPr>
+          <w:sz w:val="20"/>
+          <w:szCs w:val="20"/>
+        </w:rPr>
+        <w:t xml:space="preserve"> </w:t>
+      </w:r>
+      <w:r>
+        <w:rPr>
+          <w:sz w:val="20"/>
+          <w:szCs w:val="20"/>
+        </w:rPr>
+        <w:t xml:space="preserve">of </w:t>
+      </w:r>
+      <w:r>
+        <w:rPr>
+          <w:sz w:val="20"/>
+          <w:szCs w:val="20"/>
+        </w:rPr>
+        <w:t>data.</w:t>
+      </w:r>
+      <w:r>
+        <w:rPr>
+          <w:sz w:val="20"/>
+          <w:szCs w:val="20"/>
+        </w:rPr>
+        <w:t xml:space="preserve"> </w:t>
+      </w:r>
+      <w:r>
+        <w:rPr>
+          <w:sz w:val="20"/>
+          <w:szCs w:val="20"/>
+        </w:rPr>
+        <w:t>Marketing is</w:t>
+      </w:r>
+      <w:r>
+        <w:rPr>
+          <w:sz w:val="20"/>
+          <w:szCs w:val="20"/>
+        </w:rPr>
+        <w:t xml:space="preserve"> just as</w:t>
+      </w:r>
+      <w:r>
+        <w:rPr>
+          <w:sz w:val="20"/>
+          <w:szCs w:val="20"/>
+        </w:rPr>
+        <w:t xml:space="preserve"> important </w:t>
+      </w:r>
+      <w:r>
+        <w:rPr>
+          <w:sz w:val="20"/>
+          <w:szCs w:val="20"/>
+        </w:rPr>
+        <w:t>as any other element of the project phase, we will need to have a creative and unique a</w:t>
+      </w:r>
+      <w:r>
+        <w:rPr>
+          <w:sz w:val="20"/>
+          <w:szCs w:val="20"/>
+        </w:rPr>
+        <w:t>pproach in order</w:t>
+      </w:r>
+      <w:r>
+        <w:rPr>
+          <w:sz w:val="20"/>
+          <w:szCs w:val="20"/>
+        </w:rPr>
+        <w:t xml:space="preserve"> to increase our brand awareness. The analysis of data is</w:t>
+      </w:r>
+      <w:r>
+        <w:rPr>
+          <w:sz w:val="20"/>
+          <w:szCs w:val="20"/>
+        </w:rPr>
+        <w:t xml:space="preserve"> very</w:t>
+      </w:r>
+      <w:r>
+        <w:rPr>
+          <w:sz w:val="20"/>
+          <w:szCs w:val="20"/>
+        </w:rPr>
+        <w:t xml:space="preserve"> important, we can study our customer’s behavior and look to ensure the design of the application is what the customers want to </w:t>
+      </w:r>
+      <w:r>
+        <w:rPr>
+          <w:sz w:val="20"/>
+          <w:szCs w:val="20"/>
+        </w:rPr>
+        <w:t>guarantee</w:t>
+      </w:r>
+      <w:r>
+        <w:rPr>
+          <w:sz w:val="20"/>
+          <w:szCs w:val="20"/>
+        </w:rPr>
+        <w:t xml:space="preserve"> they keep using it.</w:t>
+      </w:r>
+      <w:bookmarkStart w:id="0" w:name="_GoBack"/>
+      <w:bookmarkEnd w:id="0"/>
+    </w:p>
+    <w:p>
+      <w:pPr>
+        <w:rPr>
+          <w:sz w:val="20"/>
+          <w:szCs w:val="20"/>
+        </w:rPr>
+      </w:pPr>
     </w:p>
     <w:sectPr>
       <w:pgSz w:w="12240" w:h="15840"/>
@@ -729,6 +1165,232 @@
 <file path=word/numbering.xml><?xml version="1.0" encoding="utf-8"?>
 <w:numbering xmlns:wpc="http://schemas.microsoft.com/office/word/2010/wordprocessingCanvas" xmlns:cx="http://schemas.microsoft.com/office/drawing/2014/chartex" xmlns:cx1="http://schemas.microsoft.com/office/drawing/2015/9/8/chartex" xmlns:mc="http://schemas.openxmlformats.org/markup-compatibility/2006" xmlns:o="urn:schemas-microsoft-com:office:office" xmlns:r="http://schemas.openxmlformats.org/officeDocument/2006/relationships" xmlns:m="http://schemas.openxmlformats.org/officeDocument/2006/math" xmlns:v="urn:schemas-microsoft-com:vml" xmlns:wp14="http://schemas.microsoft.com/office/word/2010/wordprocessingDrawing" xmlns:wp="http://schemas.openxmlformats.org/drawingml/2006/wordprocessingDrawing" xmlns:w10="urn:schemas-microsoft-com:office:word" xmlns:w="http://schemas.openxmlformats.org/wordprocessingml/2006/main" xmlns:w14="http://schemas.microsoft.com/office/word/2010/wordml" xmlns:w15="http://schemas.microsoft.com/office/word/2012/wordml" xmlns:w16se="http://schemas.microsoft.com/office/word/2015/wordml/symex" xmlns:wpg="http://schemas.microsoft.com/office/word/2010/wordprocessingGroup" xmlns:wpi="http://schemas.microsoft.com/office/word/2010/wordprocessingInk" xmlns:wne="http://schemas.microsoft.com/office/word/2006/wordml" xmlns:wps="http://schemas.microsoft.com/office/word/2010/wordprocessingShape" mc:Ignorable="w14 w15 w16se wp14">
   <w:abstractNum w:abstractNumId="0" w15:restartNumberingAfterBreak="0">
+    <w:nsid w:val="063A1378"/>
+    <w:multiLevelType w:val="hybridMultilevel"/>
+    <w:tmpl w:val="CA8862C6"/>
+    <w:lvl w:ilvl="0" w:tplc="0409000B">
+      <w:start w:val="1"/>
+      <w:numFmt w:val="bullet"/>
+      <w:lvlText w:val=""/>
+      <w:lvlJc w:val="left"/>
+      <w:pPr>
+        <w:ind w:left="720" w:hanging="360"/>
+      </w:pPr>
+      <w:rPr>
+        <w:rFonts w:ascii="Wingdings" w:hAnsi="Wingdings" w:hint="default"/>
+      </w:rPr>
+    </w:lvl>
+    <w:lvl w:ilvl="1" w:tplc="04090003" w:tentative="1">
+      <w:start w:val="1"/>
+      <w:numFmt w:val="bullet"/>
+      <w:lvlText w:val="o"/>
+      <w:lvlJc w:val="left"/>
+      <w:pPr>
+        <w:ind w:left="1440" w:hanging="360"/>
+      </w:pPr>
+      <w:rPr>
+        <w:rFonts w:ascii="Courier New" w:hAnsi="Courier New" w:cs="Courier New" w:hint="default"/>
+      </w:rPr>
+    </w:lvl>
+    <w:lvl w:ilvl="2" w:tplc="04090005" w:tentative="1">
+      <w:start w:val="1"/>
+      <w:numFmt w:val="bullet"/>
+      <w:lvlText w:val=""/>
+      <w:lvlJc w:val="left"/>
+      <w:pPr>
+        <w:ind w:left="2160" w:hanging="360"/>
+      </w:pPr>
+      <w:rPr>
+        <w:rFonts w:ascii="Wingdings" w:hAnsi="Wingdings" w:hint="default"/>
+      </w:rPr>
+    </w:lvl>
+    <w:lvl w:ilvl="3" w:tplc="04090001" w:tentative="1">
+      <w:start w:val="1"/>
+      <w:numFmt w:val="bullet"/>
+      <w:lvlText w:val=""/>
+      <w:lvlJc w:val="left"/>
+      <w:pPr>
+        <w:ind w:left="2880" w:hanging="360"/>
+      </w:pPr>
+      <w:rPr>
+        <w:rFonts w:ascii="Symbol" w:hAnsi="Symbol" w:hint="default"/>
+      </w:rPr>
+    </w:lvl>
+    <w:lvl w:ilvl="4" w:tplc="04090003" w:tentative="1">
+      <w:start w:val="1"/>
+      <w:numFmt w:val="bullet"/>
+      <w:lvlText w:val="o"/>
+      <w:lvlJc w:val="left"/>
+      <w:pPr>
+        <w:ind w:left="3600" w:hanging="360"/>
+      </w:pPr>
+      <w:rPr>
+        <w:rFonts w:ascii="Courier New" w:hAnsi="Courier New" w:cs="Courier New" w:hint="default"/>
+      </w:rPr>
+    </w:lvl>
+    <w:lvl w:ilvl="5" w:tplc="04090005" w:tentative="1">
+      <w:start w:val="1"/>
+      <w:numFmt w:val="bullet"/>
+      <w:lvlText w:val=""/>
+      <w:lvlJc w:val="left"/>
+      <w:pPr>
+        <w:ind w:left="4320" w:hanging="360"/>
+      </w:pPr>
+      <w:rPr>
+        <w:rFonts w:ascii="Wingdings" w:hAnsi="Wingdings" w:hint="default"/>
+      </w:rPr>
+    </w:lvl>
+    <w:lvl w:ilvl="6" w:tplc="04090001" w:tentative="1">
+      <w:start w:val="1"/>
+      <w:numFmt w:val="bullet"/>
+      <w:lvlText w:val=""/>
+      <w:lvlJc w:val="left"/>
+      <w:pPr>
+        <w:ind w:left="5040" w:hanging="360"/>
+      </w:pPr>
+      <w:rPr>
+        <w:rFonts w:ascii="Symbol" w:hAnsi="Symbol" w:hint="default"/>
+      </w:rPr>
+    </w:lvl>
+    <w:lvl w:ilvl="7" w:tplc="04090003" w:tentative="1">
+      <w:start w:val="1"/>
+      <w:numFmt w:val="bullet"/>
+      <w:lvlText w:val="o"/>
+      <w:lvlJc w:val="left"/>
+      <w:pPr>
+        <w:ind w:left="5760" w:hanging="360"/>
+      </w:pPr>
+      <w:rPr>
+        <w:rFonts w:ascii="Courier New" w:hAnsi="Courier New" w:cs="Courier New" w:hint="default"/>
+      </w:rPr>
+    </w:lvl>
+    <w:lvl w:ilvl="8" w:tplc="04090005" w:tentative="1">
+      <w:start w:val="1"/>
+      <w:numFmt w:val="bullet"/>
+      <w:lvlText w:val=""/>
+      <w:lvlJc w:val="left"/>
+      <w:pPr>
+        <w:ind w:left="6480" w:hanging="360"/>
+      </w:pPr>
+      <w:rPr>
+        <w:rFonts w:ascii="Wingdings" w:hAnsi="Wingdings" w:hint="default"/>
+      </w:rPr>
+    </w:lvl>
+  </w:abstractNum>
+  <w:abstractNum w:abstractNumId="1" w15:restartNumberingAfterBreak="0">
+    <w:nsid w:val="0D3F5CCF"/>
+    <w:multiLevelType w:val="hybridMultilevel"/>
+    <w:tmpl w:val="8E18DA94"/>
+    <w:lvl w:ilvl="0" w:tplc="04090001">
+      <w:start w:val="1"/>
+      <w:numFmt w:val="bullet"/>
+      <w:lvlText w:val=""/>
+      <w:lvlJc w:val="left"/>
+      <w:pPr>
+        <w:ind w:left="1440" w:hanging="360"/>
+      </w:pPr>
+      <w:rPr>
+        <w:rFonts w:ascii="Symbol" w:hAnsi="Symbol" w:hint="default"/>
+      </w:rPr>
+    </w:lvl>
+    <w:lvl w:ilvl="1" w:tplc="04090003" w:tentative="1">
+      <w:start w:val="1"/>
+      <w:numFmt w:val="bullet"/>
+      <w:lvlText w:val="o"/>
+      <w:lvlJc w:val="left"/>
+      <w:pPr>
+        <w:ind w:left="2160" w:hanging="360"/>
+      </w:pPr>
+      <w:rPr>
+        <w:rFonts w:ascii="Courier New" w:hAnsi="Courier New" w:cs="Courier New" w:hint="default"/>
+      </w:rPr>
+    </w:lvl>
+    <w:lvl w:ilvl="2" w:tplc="04090005" w:tentative="1">
+      <w:start w:val="1"/>
+      <w:numFmt w:val="bullet"/>
+      <w:lvlText w:val=""/>
+      <w:lvlJc w:val="left"/>
+      <w:pPr>
+        <w:ind w:left="2880" w:hanging="360"/>
+      </w:pPr>
+      <w:rPr>
+        <w:rFonts w:ascii="Wingdings" w:hAnsi="Wingdings" w:hint="default"/>
+      </w:rPr>
+    </w:lvl>
+    <w:lvl w:ilvl="3" w:tplc="04090001" w:tentative="1">
+      <w:start w:val="1"/>
+      <w:numFmt w:val="bullet"/>
+      <w:lvlText w:val=""/>
+      <w:lvlJc w:val="left"/>
+      <w:pPr>
+        <w:ind w:left="3600" w:hanging="360"/>
+      </w:pPr>
+      <w:rPr>
+        <w:rFonts w:ascii="Symbol" w:hAnsi="Symbol" w:hint="default"/>
+      </w:rPr>
+    </w:lvl>
+    <w:lvl w:ilvl="4" w:tplc="04090003" w:tentative="1">
+      <w:start w:val="1"/>
+      <w:numFmt w:val="bullet"/>
+      <w:lvlText w:val="o"/>
+      <w:lvlJc w:val="left"/>
+      <w:pPr>
+        <w:ind w:left="4320" w:hanging="360"/>
+      </w:pPr>
+      <w:rPr>
+        <w:rFonts w:ascii="Courier New" w:hAnsi="Courier New" w:cs="Courier New" w:hint="default"/>
+      </w:rPr>
+    </w:lvl>
+    <w:lvl w:ilvl="5" w:tplc="04090005" w:tentative="1">
+      <w:start w:val="1"/>
+      <w:numFmt w:val="bullet"/>
+      <w:lvlText w:val=""/>
+      <w:lvlJc w:val="left"/>
+      <w:pPr>
+        <w:ind w:left="5040" w:hanging="360"/>
+      </w:pPr>
+      <w:rPr>
+        <w:rFonts w:ascii="Wingdings" w:hAnsi="Wingdings" w:hint="default"/>
+      </w:rPr>
+    </w:lvl>
+    <w:lvl w:ilvl="6" w:tplc="04090001" w:tentative="1">
+      <w:start w:val="1"/>
+      <w:numFmt w:val="bullet"/>
+      <w:lvlText w:val=""/>
+      <w:lvlJc w:val="left"/>
+      <w:pPr>
+        <w:ind w:left="5760" w:hanging="360"/>
+      </w:pPr>
+      <w:rPr>
+        <w:rFonts w:ascii="Symbol" w:hAnsi="Symbol" w:hint="default"/>
+      </w:rPr>
+    </w:lvl>
+    <w:lvl w:ilvl="7" w:tplc="04090003" w:tentative="1">
+      <w:start w:val="1"/>
+      <w:numFmt w:val="bullet"/>
+      <w:lvlText w:val="o"/>
+      <w:lvlJc w:val="left"/>
+      <w:pPr>
+        <w:ind w:left="6480" w:hanging="360"/>
+      </w:pPr>
+      <w:rPr>
+        <w:rFonts w:ascii="Courier New" w:hAnsi="Courier New" w:cs="Courier New" w:hint="default"/>
+      </w:rPr>
+    </w:lvl>
+    <w:lvl w:ilvl="8" w:tplc="04090005" w:tentative="1">
+      <w:start w:val="1"/>
+      <w:numFmt w:val="bullet"/>
+      <w:lvlText w:val=""/>
+      <w:lvlJc w:val="left"/>
+      <w:pPr>
+        <w:ind w:left="7200" w:hanging="360"/>
+      </w:pPr>
+      <w:rPr>
+        <w:rFonts w:ascii="Wingdings" w:hAnsi="Wingdings" w:hint="default"/>
+      </w:rPr>
+    </w:lvl>
+  </w:abstractNum>
+  <w:abstractNum w:abstractNumId="2" w15:restartNumberingAfterBreak="0">
     <w:nsid w:val="27C55E70"/>
     <w:multiLevelType w:val="hybridMultilevel"/>
     <w:tmpl w:val="F2E4958C"/>
@@ -841,7 +1503,7 @@
       </w:rPr>
     </w:lvl>
   </w:abstractNum>
-  <w:abstractNum w:abstractNumId="1" w15:restartNumberingAfterBreak="0">
+  <w:abstractNum w:abstractNumId="3" w15:restartNumberingAfterBreak="0">
     <w:nsid w:val="47821767"/>
     <w:multiLevelType w:val="hybridMultilevel"/>
     <w:tmpl w:val="99AE40CE"/>
@@ -954,7 +1616,7 @@
       </w:rPr>
     </w:lvl>
   </w:abstractNum>
-  <w:abstractNum w:abstractNumId="2" w15:restartNumberingAfterBreak="0">
+  <w:abstractNum w:abstractNumId="4" w15:restartNumberingAfterBreak="0">
     <w:nsid w:val="70B05CAF"/>
     <w:multiLevelType w:val="hybridMultilevel"/>
     <w:tmpl w:val="F706654E"/>
@@ -1068,13 +1730,19 @@
     </w:lvl>
   </w:abstractNum>
   <w:num w:numId="1">
+    <w:abstractNumId w:val="4"/>
+  </w:num>
+  <w:num w:numId="2">
     <w:abstractNumId w:val="2"/>
   </w:num>
-  <w:num w:numId="2">
+  <w:num w:numId="3">
+    <w:abstractNumId w:val="3"/>
+  </w:num>
+  <w:num w:numId="4">
+    <w:abstractNumId w:val="1"/>
+  </w:num>
+  <w:num w:numId="5">
     <w:abstractNumId w:val="0"/>
-  </w:num>
-  <w:num w:numId="3">
-    <w:abstractNumId w:val="1"/>
   </w:num>
 </w:numbering>
 </file>

</xml_diff>

<commit_message>
Final draft of roles
</commit_message>
<xml_diff>
--- a/ReportContent/Roles.docx
+++ b/ReportContent/Roles.docx
@@ -75,6 +75,41 @@
         </w:rPr>
         <w:t xml:space="preserve">XVI </w:t>
       </w:r>
+      <w:r>
+        <w:rPr>
+          <w:sz w:val="20"/>
+          <w:szCs w:val="20"/>
+        </w:rPr>
+        <w:t xml:space="preserve">began planning their project 6 weeks ago and together they have collaborated and extensively researched requirements for The SocialCare Chat. </w:t>
+      </w:r>
+      <w:r>
+        <w:rPr>
+          <w:sz w:val="20"/>
+          <w:szCs w:val="20"/>
+        </w:rPr>
+        <w:t>There are m</w:t>
+      </w:r>
+      <w:r>
+        <w:rPr>
+          <w:sz w:val="20"/>
+          <w:szCs w:val="20"/>
+        </w:rPr>
+        <w:t xml:space="preserve">any vital roles that contribute to the what, how, why, and when in order to successfully design and develop a </w:t>
+      </w:r>
+      <w:r>
+        <w:rPr>
+          <w:sz w:val="20"/>
+          <w:szCs w:val="20"/>
+        </w:rPr>
+        <w:t>successful, game</w:t>
+      </w:r>
+      <w:r>
+        <w:rPr>
+          <w:sz w:val="20"/>
+          <w:szCs w:val="20"/>
+        </w:rPr>
+        <w:t xml:space="preserve"> changing application. </w:t>
+      </w:r>
     </w:p>
     <w:p>
       <w:pPr>
@@ -130,7 +165,21 @@
           <w:sz w:val="20"/>
           <w:szCs w:val="20"/>
         </w:rPr>
-        <w:t xml:space="preserve"> us to develop</w:t>
+        <w:t xml:space="preserve"> us to</w:t>
+      </w:r>
+      <w:r>
+        <w:rPr>
+          <w:sz w:val="20"/>
+          <w:szCs w:val="20"/>
+        </w:rPr>
+        <w:t xml:space="preserve"> further</w:t>
+      </w:r>
+      <w:r>
+        <w:rPr>
+          <w:sz w:val="20"/>
+          <w:szCs w:val="20"/>
+        </w:rPr>
+        <w:t xml:space="preserve"> develop</w:t>
       </w:r>
       <w:r>
         <w:rPr>
@@ -178,23 +227,7 @@
           <w:sz w:val="20"/>
           <w:szCs w:val="20"/>
         </w:rPr>
-        <w:t xml:space="preserve">The </w:t>
-      </w:r>
-      <w:proofErr w:type="spellStart"/>
-      <w:r>
-        <w:rPr>
-          <w:sz w:val="20"/>
-          <w:szCs w:val="20"/>
-        </w:rPr>
-        <w:t>SocialCare</w:t>
-      </w:r>
-      <w:proofErr w:type="spellEnd"/>
-      <w:r>
-        <w:rPr>
-          <w:sz w:val="20"/>
-          <w:szCs w:val="20"/>
-        </w:rPr>
-        <w:t xml:space="preserve"> Chat</w:t>
+        <w:t>The SocialCare Chat</w:t>
       </w:r>
       <w:r>
         <w:rPr>
@@ -255,23 +288,7 @@
           <w:sz w:val="20"/>
           <w:szCs w:val="20"/>
         </w:rPr>
-        <w:t xml:space="preserve">designs for The </w:t>
-      </w:r>
-      <w:proofErr w:type="spellStart"/>
-      <w:r>
-        <w:rPr>
-          <w:sz w:val="20"/>
-          <w:szCs w:val="20"/>
-        </w:rPr>
-        <w:t>SocialCare</w:t>
-      </w:r>
-      <w:proofErr w:type="spellEnd"/>
-      <w:r>
-        <w:rPr>
-          <w:sz w:val="20"/>
-          <w:szCs w:val="20"/>
-        </w:rPr>
-        <w:t xml:space="preserve"> Chat website, as well as the app demo and video presentation</w:t>
+        <w:t>designs for The SocialCare Chat website, as well as the app demo and video presentation</w:t>
       </w:r>
     </w:p>
     <w:p>
@@ -358,7 +375,51 @@
           <w:sz w:val="20"/>
           <w:szCs w:val="20"/>
         </w:rPr>
-        <w:t>Moving forward, based on strengths of each individuals, roles would appear to look something along the lines of this:</w:t>
+        <w:t>Moving forward, based o</w:t>
+      </w:r>
+      <w:r>
+        <w:rPr>
+          <w:sz w:val="20"/>
+          <w:szCs w:val="20"/>
+        </w:rPr>
+        <w:t>n strengths of each individuals and</w:t>
+      </w:r>
+      <w:r>
+        <w:rPr>
+          <w:sz w:val="20"/>
+          <w:szCs w:val="20"/>
+        </w:rPr>
+        <w:t xml:space="preserve"> roles </w:t>
+      </w:r>
+      <w:r>
+        <w:rPr>
+          <w:sz w:val="20"/>
+          <w:szCs w:val="20"/>
+        </w:rPr>
+        <w:t xml:space="preserve">that are vital to success, we </w:t>
+      </w:r>
+      <w:r>
+        <w:rPr>
+          <w:sz w:val="20"/>
+          <w:szCs w:val="20"/>
+        </w:rPr>
+        <w:t xml:space="preserve">would </w:t>
+      </w:r>
+      <w:r>
+        <w:rPr>
+          <w:sz w:val="20"/>
+          <w:szCs w:val="20"/>
+        </w:rPr>
+        <w:t xml:space="preserve">see each member taking responsibility for the following roles. </w:t>
+      </w:r>
+      <w:bookmarkStart w:id="0" w:name="_GoBack"/>
+      <w:bookmarkEnd w:id="0"/>
+      <w:r>
+        <w:rPr>
+          <w:sz w:val="20"/>
+          <w:szCs w:val="20"/>
+        </w:rPr>
+        <w:t xml:space="preserve"> </w:t>
       </w:r>
     </w:p>
     <w:p>
@@ -547,23 +608,7 @@
           <w:sz w:val="20"/>
           <w:szCs w:val="20"/>
         </w:rPr>
-        <w:t xml:space="preserve">take on the development aspect of The </w:t>
-      </w:r>
-      <w:proofErr w:type="spellStart"/>
-      <w:r>
-        <w:rPr>
-          <w:sz w:val="20"/>
-          <w:szCs w:val="20"/>
-        </w:rPr>
-        <w:t>SocialCare</w:t>
-      </w:r>
-      <w:proofErr w:type="spellEnd"/>
-      <w:r>
-        <w:rPr>
-          <w:sz w:val="20"/>
-          <w:szCs w:val="20"/>
-        </w:rPr>
-        <w:t xml:space="preserve"> Chat. </w:t>
+        <w:t xml:space="preserve">take on the development aspect of The SocialCare Chat. </w:t>
       </w:r>
       <w:r>
         <w:rPr>
@@ -594,21 +639,12 @@
           <w:szCs w:val="20"/>
         </w:rPr>
       </w:pPr>
-      <w:proofErr w:type="gramStart"/>
-      <w:r>
-        <w:rPr>
-          <w:sz w:val="20"/>
-          <w:szCs w:val="20"/>
-        </w:rPr>
-        <w:t>IT</w:t>
-      </w:r>
-      <w:proofErr w:type="gramEnd"/>
-      <w:r>
-        <w:rPr>
-          <w:sz w:val="20"/>
-          <w:szCs w:val="20"/>
-        </w:rPr>
-        <w:t xml:space="preserve"> Security and </w:t>
+      <w:r>
+        <w:rPr>
+          <w:sz w:val="20"/>
+          <w:szCs w:val="20"/>
+        </w:rPr>
+        <w:t xml:space="preserve">IT Security and </w:t>
       </w:r>
       <w:r>
         <w:rPr>
@@ -722,7 +758,6 @@
           <w:sz w:val="20"/>
           <w:szCs w:val="20"/>
         </w:rPr>
-        <w:lastRenderedPageBreak/>
         <w:t>Project management</w:t>
       </w:r>
       <w:r>
@@ -897,23 +932,7 @@
           <w:sz w:val="20"/>
           <w:szCs w:val="20"/>
         </w:rPr>
-        <w:t xml:space="preserve"> testing of The </w:t>
-      </w:r>
-      <w:proofErr w:type="spellStart"/>
-      <w:r>
-        <w:rPr>
-          <w:sz w:val="20"/>
-          <w:szCs w:val="20"/>
-        </w:rPr>
-        <w:t>SocialCare</w:t>
-      </w:r>
-      <w:proofErr w:type="spellEnd"/>
-      <w:r>
-        <w:rPr>
-          <w:sz w:val="20"/>
-          <w:szCs w:val="20"/>
-        </w:rPr>
-        <w:t xml:space="preserve"> Chat, documenting issues and overseeing that errors and bugs are corrected. </w:t>
+        <w:t xml:space="preserve"> testing of The SocialCare Chat, documenting issues and overseeing that errors and bugs are corrected. </w:t>
       </w:r>
     </w:p>
     <w:p>
@@ -1013,35 +1032,21 @@
           <w:sz w:val="20"/>
           <w:szCs w:val="20"/>
         </w:rPr>
-        <w:t xml:space="preserve">facet, </w:t>
-      </w:r>
-      <w:r>
-        <w:rPr>
-          <w:sz w:val="20"/>
-          <w:szCs w:val="20"/>
-        </w:rPr>
-        <w:t xml:space="preserve">as well as </w:t>
-      </w:r>
-      <w:r>
-        <w:rPr>
-          <w:sz w:val="20"/>
-          <w:szCs w:val="20"/>
-        </w:rPr>
-        <w:t>collection</w:t>
-      </w:r>
-      <w:r>
-        <w:rPr>
-          <w:sz w:val="20"/>
-          <w:szCs w:val="20"/>
-        </w:rPr>
-        <w:t xml:space="preserve"> and analy</w:t>
-      </w:r>
-      <w:r>
-        <w:rPr>
-          <w:sz w:val="20"/>
-          <w:szCs w:val="20"/>
-        </w:rPr>
-        <w:t>sis</w:t>
+        <w:t xml:space="preserve">facet, as well as collection and analysis </w:t>
+      </w:r>
+      <w:r>
+        <w:rPr>
+          <w:sz w:val="20"/>
+          <w:szCs w:val="20"/>
+        </w:rPr>
+        <w:t xml:space="preserve">of </w:t>
+      </w:r>
+      <w:r>
+        <w:rPr>
+          <w:sz w:val="20"/>
+          <w:szCs w:val="20"/>
+        </w:rPr>
+        <w:t>data.</w:t>
       </w:r>
       <w:r>
         <w:rPr>
@@ -1055,27 +1060,6 @@
           <w:sz w:val="20"/>
           <w:szCs w:val="20"/>
         </w:rPr>
-        <w:t xml:space="preserve">of </w:t>
-      </w:r>
-      <w:r>
-        <w:rPr>
-          <w:sz w:val="20"/>
-          <w:szCs w:val="20"/>
-        </w:rPr>
-        <w:t>data.</w:t>
-      </w:r>
-      <w:r>
-        <w:rPr>
-          <w:sz w:val="20"/>
-          <w:szCs w:val="20"/>
-        </w:rPr>
-        <w:t xml:space="preserve"> </w:t>
-      </w:r>
-      <w:r>
-        <w:rPr>
-          <w:sz w:val="20"/>
-          <w:szCs w:val="20"/>
-        </w:rPr>
         <w:t>Marketing is</w:t>
       </w:r>
       <w:r>
@@ -1141,8 +1125,6 @@
         </w:rPr>
         <w:t xml:space="preserve"> they keep using it.</w:t>
       </w:r>
-      <w:bookmarkStart w:id="0" w:name="_GoBack"/>
-      <w:bookmarkEnd w:id="0"/>
     </w:p>
     <w:p>
       <w:pPr>

</xml_diff>

<commit_message>
Suggested changes to Roles.docx
</commit_message>
<xml_diff>
--- a/ReportContent/Roles.docx
+++ b/ReportContent/Roles.docx
@@ -1,6 +1,6 @@
 
 <file path=word/document.xml><?xml version="1.0" encoding="utf-8"?>
-<w:document xmlns:wpc="http://schemas.microsoft.com/office/word/2010/wordprocessingCanvas" xmlns:cx="http://schemas.microsoft.com/office/drawing/2014/chartex" xmlns:cx1="http://schemas.microsoft.com/office/drawing/2015/9/8/chartex" xmlns:mc="http://schemas.openxmlformats.org/markup-compatibility/2006" xmlns:o="urn:schemas-microsoft-com:office:office" xmlns:r="http://schemas.openxmlformats.org/officeDocument/2006/relationships" xmlns:m="http://schemas.openxmlformats.org/officeDocument/2006/math" xmlns:v="urn:schemas-microsoft-com:vml" xmlns:wp14="http://schemas.microsoft.com/office/word/2010/wordprocessingDrawing" xmlns:wp="http://schemas.openxmlformats.org/drawingml/2006/wordprocessingDrawing" xmlns:w10="urn:schemas-microsoft-com:office:word" xmlns:w="http://schemas.openxmlformats.org/wordprocessingml/2006/main" xmlns:w14="http://schemas.microsoft.com/office/word/2010/wordml" xmlns:w15="http://schemas.microsoft.com/office/word/2012/wordml" xmlns:w16se="http://schemas.microsoft.com/office/word/2015/wordml/symex" xmlns:wpg="http://schemas.microsoft.com/office/word/2010/wordprocessingGroup" xmlns:wpi="http://schemas.microsoft.com/office/word/2010/wordprocessingInk" xmlns:wne="http://schemas.microsoft.com/office/word/2006/wordml" xmlns:wps="http://schemas.microsoft.com/office/word/2010/wordprocessingShape" mc:Ignorable="w14 w15 w16se wp14">
+<w:document xmlns:wpc="http://schemas.microsoft.com/office/word/2010/wordprocessingCanvas" xmlns:cx="http://schemas.microsoft.com/office/drawing/2014/chartex" xmlns:cx1="http://schemas.microsoft.com/office/drawing/2015/9/8/chartex" xmlns:cx2="http://schemas.microsoft.com/office/drawing/2015/10/21/chartex" xmlns:cx3="http://schemas.microsoft.com/office/drawing/2016/5/9/chartex" xmlns:cx4="http://schemas.microsoft.com/office/drawing/2016/5/10/chartex" xmlns:cx5="http://schemas.microsoft.com/office/drawing/2016/5/11/chartex" xmlns:cx6="http://schemas.microsoft.com/office/drawing/2016/5/12/chartex" xmlns:cx7="http://schemas.microsoft.com/office/drawing/2016/5/13/chartex" xmlns:cx8="http://schemas.microsoft.com/office/drawing/2016/5/14/chartex" xmlns:mc="http://schemas.openxmlformats.org/markup-compatibility/2006" xmlns:aink="http://schemas.microsoft.com/office/drawing/2016/ink" xmlns:am3d="http://schemas.microsoft.com/office/drawing/2017/model3d" xmlns:o="urn:schemas-microsoft-com:office:office" xmlns:r="http://schemas.openxmlformats.org/officeDocument/2006/relationships" xmlns:m="http://schemas.openxmlformats.org/officeDocument/2006/math" xmlns:v="urn:schemas-microsoft-com:vml" xmlns:wp14="http://schemas.microsoft.com/office/word/2010/wordprocessingDrawing" xmlns:wp="http://schemas.openxmlformats.org/drawingml/2006/wordprocessingDrawing" xmlns:w10="urn:schemas-microsoft-com:office:word" xmlns:w="http://schemas.openxmlformats.org/wordprocessingml/2006/main" xmlns:w14="http://schemas.microsoft.com/office/word/2010/wordml" xmlns:w15="http://schemas.microsoft.com/office/word/2012/wordml" xmlns:w16cex="http://schemas.microsoft.com/office/word/2018/wordml/cex" xmlns:w16cid="http://schemas.microsoft.com/office/word/2016/wordml/cid" xmlns:w16="http://schemas.microsoft.com/office/word/2018/wordml" xmlns:w16se="http://schemas.microsoft.com/office/word/2015/wordml/symex" xmlns:wpg="http://schemas.microsoft.com/office/word/2010/wordprocessingGroup" xmlns:wpi="http://schemas.microsoft.com/office/word/2010/wordprocessingInk" xmlns:wne="http://schemas.microsoft.com/office/word/2006/wordml" xmlns:wps="http://schemas.microsoft.com/office/word/2010/wordprocessingShape" mc:Ignorable="w14 w15 w16se w16cid w16 w16cex wp14">
   <w:body>
     <w:p>
       <w:pPr>
@@ -36,7 +36,25 @@
           <w:sz w:val="20"/>
           <w:szCs w:val="20"/>
         </w:rPr>
-        <w:t>It is sometimes useful to define roles for particular participants, such as Lead Developer, or Technical Designer, or User Interface Designer. It is also possible that roles are changed from week to week, depending on what needs to be done next. Have you defined any specific roles for your project? If so, describe and justify these. If not, describe your process and justify why there are no specific roles.</w:t>
+        <w:t xml:space="preserve">It is sometimes useful to define roles for </w:t>
+      </w:r>
+      <w:proofErr w:type="gramStart"/>
+      <w:r>
+        <w:rPr>
+          <w:i/>
+          <w:sz w:val="20"/>
+          <w:szCs w:val="20"/>
+        </w:rPr>
+        <w:t>particular participants</w:t>
+      </w:r>
+      <w:proofErr w:type="gramEnd"/>
+      <w:r>
+        <w:rPr>
+          <w:i/>
+          <w:sz w:val="20"/>
+          <w:szCs w:val="20"/>
+        </w:rPr>
+        <w:t>, such as Lead Developer, or Technical Designer, or User Interface Designer. It is also possible that roles are changed from week to week, depending on what needs to be done next. Have you defined any specific roles for your project? If so, describe and justify these. If not, describe your process and justify why there are no specific roles.</w:t>
       </w:r>
     </w:p>
     <w:p>
@@ -80,21 +98,39 @@
           <w:sz w:val="20"/>
           <w:szCs w:val="20"/>
         </w:rPr>
-        <w:t xml:space="preserve">began planning their project 6 weeks ago and together they have collaborated and extensively researched requirements for The SocialCare Chat. </w:t>
-      </w:r>
-      <w:r>
-        <w:rPr>
-          <w:sz w:val="20"/>
-          <w:szCs w:val="20"/>
-        </w:rPr>
-        <w:t>There are m</w:t>
-      </w:r>
-      <w:r>
-        <w:rPr>
-          <w:sz w:val="20"/>
-          <w:szCs w:val="20"/>
-        </w:rPr>
-        <w:t xml:space="preserve">any vital roles that contribute to the what, how, why, and when in order to successfully design and develop a </w:t>
+        <w:t xml:space="preserve">began planning their project 6 weeks ago and together they have collaborated and extensively researched requirements for The </w:t>
+      </w:r>
+      <w:proofErr w:type="spellStart"/>
+      <w:r>
+        <w:rPr>
+          <w:sz w:val="20"/>
+          <w:szCs w:val="20"/>
+        </w:rPr>
+        <w:t>SocialCare</w:t>
+      </w:r>
+      <w:proofErr w:type="spellEnd"/>
+      <w:r>
+        <w:rPr>
+          <w:sz w:val="20"/>
+          <w:szCs w:val="20"/>
+        </w:rPr>
+        <w:t xml:space="preserve"> Chat. There are many vital roles that contribute to </w:t>
+      </w:r>
+      <w:proofErr w:type="gramStart"/>
+      <w:r>
+        <w:rPr>
+          <w:sz w:val="20"/>
+          <w:szCs w:val="20"/>
+        </w:rPr>
+        <w:t>the what</w:t>
+      </w:r>
+      <w:proofErr w:type="gramEnd"/>
+      <w:r>
+        <w:rPr>
+          <w:sz w:val="20"/>
+          <w:szCs w:val="20"/>
+        </w:rPr>
+        <w:t xml:space="preserve">, how, why, and when in order to successfully design and develop a </w:t>
       </w:r>
       <w:r>
         <w:rPr>
@@ -206,7 +242,23 @@
           <w:sz w:val="20"/>
           <w:szCs w:val="20"/>
         </w:rPr>
-        <w:t xml:space="preserve">Connor, Corbin and Vanessa focused on research </w:t>
+        <w:t xml:space="preserve">Connor, </w:t>
+      </w:r>
+      <w:proofErr w:type="gramStart"/>
+      <w:r>
+        <w:rPr>
+          <w:sz w:val="20"/>
+          <w:szCs w:val="20"/>
+        </w:rPr>
+        <w:t>Corbin</w:t>
+      </w:r>
+      <w:proofErr w:type="gramEnd"/>
+      <w:r>
+        <w:rPr>
+          <w:sz w:val="20"/>
+          <w:szCs w:val="20"/>
+        </w:rPr>
+        <w:t xml:space="preserve"> and Vanessa focused on research </w:t>
       </w:r>
       <w:r>
         <w:rPr>
@@ -227,7 +279,23 @@
           <w:sz w:val="20"/>
           <w:szCs w:val="20"/>
         </w:rPr>
-        <w:t>The SocialCare Chat</w:t>
+        <w:t xml:space="preserve">The </w:t>
+      </w:r>
+      <w:proofErr w:type="spellStart"/>
+      <w:r>
+        <w:rPr>
+          <w:sz w:val="20"/>
+          <w:szCs w:val="20"/>
+        </w:rPr>
+        <w:t>SocialCare</w:t>
+      </w:r>
+      <w:proofErr w:type="spellEnd"/>
+      <w:r>
+        <w:rPr>
+          <w:sz w:val="20"/>
+          <w:szCs w:val="20"/>
+        </w:rPr>
+        <w:t xml:space="preserve"> Chat</w:t>
       </w:r>
       <w:r>
         <w:rPr>
@@ -288,7 +356,23 @@
           <w:sz w:val="20"/>
           <w:szCs w:val="20"/>
         </w:rPr>
-        <w:t>designs for The SocialCare Chat website, as well as the app demo and video presentation</w:t>
+        <w:t xml:space="preserve">designs for The </w:t>
+      </w:r>
+      <w:proofErr w:type="spellStart"/>
+      <w:r>
+        <w:rPr>
+          <w:sz w:val="20"/>
+          <w:szCs w:val="20"/>
+        </w:rPr>
+        <w:t>SocialCare</w:t>
+      </w:r>
+      <w:proofErr w:type="spellEnd"/>
+      <w:r>
+        <w:rPr>
+          <w:sz w:val="20"/>
+          <w:szCs w:val="20"/>
+        </w:rPr>
+        <w:t xml:space="preserve"> Chat website, as well as the app demo and video presentation</w:t>
       </w:r>
     </w:p>
     <w:p>
@@ -360,7 +444,32 @@
           <w:sz w:val="20"/>
           <w:szCs w:val="20"/>
         </w:rPr>
-        <w:t>thoughts on the desired result and flesh out what we think will and won’t work.</w:t>
+        <w:t xml:space="preserve">thoughts on the desired result and flesh out what we think will and </w:t>
+      </w:r>
+      <w:del w:id="0" w:author="corbin peever" w:date="2020-08-17T15:22:00Z">
+        <w:r>
+          <w:rPr>
+            <w:sz w:val="20"/>
+            <w:szCs w:val="20"/>
+          </w:rPr>
+          <w:delText>won’t</w:delText>
+        </w:r>
+      </w:del>
+      <w:ins w:id="1" w:author="corbin peever" w:date="2020-08-17T15:22:00Z">
+        <w:r>
+          <w:rPr>
+            <w:sz w:val="20"/>
+            <w:szCs w:val="20"/>
+          </w:rPr>
+          <w:t>will not</w:t>
+        </w:r>
+      </w:ins>
+      <w:r>
+        <w:rPr>
+          <w:sz w:val="20"/>
+          <w:szCs w:val="20"/>
+        </w:rPr>
+        <w:t xml:space="preserve"> work.</w:t>
       </w:r>
     </w:p>
     <w:p>
@@ -382,7 +491,23 @@
           <w:sz w:val="20"/>
           <w:szCs w:val="20"/>
         </w:rPr>
-        <w:t>n strengths of each individuals and</w:t>
+        <w:t xml:space="preserve">n strengths of </w:t>
+      </w:r>
+      <w:proofErr w:type="gramStart"/>
+      <w:r>
+        <w:rPr>
+          <w:sz w:val="20"/>
+          <w:szCs w:val="20"/>
+        </w:rPr>
+        <w:t>each individuals</w:t>
+      </w:r>
+      <w:proofErr w:type="gramEnd"/>
+      <w:r>
+        <w:rPr>
+          <w:sz w:val="20"/>
+          <w:szCs w:val="20"/>
+        </w:rPr>
+        <w:t xml:space="preserve"> and</w:t>
       </w:r>
       <w:r>
         <w:rPr>
@@ -410,16 +535,7 @@
           <w:sz w:val="20"/>
           <w:szCs w:val="20"/>
         </w:rPr>
-        <w:t xml:space="preserve">see each member taking responsibility for the following roles. </w:t>
-      </w:r>
-      <w:bookmarkStart w:id="0" w:name="_GoBack"/>
-      <w:bookmarkEnd w:id="0"/>
-      <w:r>
-        <w:rPr>
-          <w:sz w:val="20"/>
-          <w:szCs w:val="20"/>
-        </w:rPr>
-        <w:t xml:space="preserve"> </w:t>
+        <w:t xml:space="preserve">see each member taking responsibility for the following roles.  </w:t>
       </w:r>
     </w:p>
     <w:p>
@@ -489,7 +605,32 @@
           <w:sz w:val="20"/>
           <w:szCs w:val="20"/>
         </w:rPr>
-        <w:t xml:space="preserve"> as it’s </w:t>
+        <w:t xml:space="preserve"> as </w:t>
+      </w:r>
+      <w:del w:id="2" w:author="corbin peever" w:date="2020-08-17T15:22:00Z">
+        <w:r>
+          <w:rPr>
+            <w:sz w:val="20"/>
+            <w:szCs w:val="20"/>
+          </w:rPr>
+          <w:delText>it’s</w:delText>
+        </w:r>
+      </w:del>
+      <w:ins w:id="3" w:author="corbin peever" w:date="2020-08-17T15:22:00Z">
+        <w:r>
+          <w:rPr>
+            <w:sz w:val="20"/>
+            <w:szCs w:val="20"/>
+          </w:rPr>
+          <w:t>it is</w:t>
+        </w:r>
+      </w:ins>
+      <w:r>
+        <w:rPr>
+          <w:sz w:val="20"/>
+          <w:szCs w:val="20"/>
+        </w:rPr>
+        <w:t xml:space="preserve"> </w:t>
       </w:r>
       <w:r>
         <w:rPr>
@@ -517,7 +658,23 @@
           <w:sz w:val="20"/>
           <w:szCs w:val="20"/>
         </w:rPr>
-        <w:t xml:space="preserve">they play a significate role with ensuring the design is intuitive. The final result </w:t>
+        <w:t xml:space="preserve">they play a significate role with ensuring the design is intuitive. </w:t>
+      </w:r>
+      <w:proofErr w:type="gramStart"/>
+      <w:r>
+        <w:rPr>
+          <w:sz w:val="20"/>
+          <w:szCs w:val="20"/>
+        </w:rPr>
+        <w:t>The final result</w:t>
+      </w:r>
+      <w:proofErr w:type="gramEnd"/>
+      <w:r>
+        <w:rPr>
+          <w:sz w:val="20"/>
+          <w:szCs w:val="20"/>
+        </w:rPr>
+        <w:t xml:space="preserve"> </w:t>
       </w:r>
       <w:r>
         <w:rPr>
@@ -608,7 +765,23 @@
           <w:sz w:val="20"/>
           <w:szCs w:val="20"/>
         </w:rPr>
-        <w:t xml:space="preserve">take on the development aspect of The SocialCare Chat. </w:t>
+        <w:t xml:space="preserve">take on the development aspect of The </w:t>
+      </w:r>
+      <w:proofErr w:type="spellStart"/>
+      <w:r>
+        <w:rPr>
+          <w:sz w:val="20"/>
+          <w:szCs w:val="20"/>
+        </w:rPr>
+        <w:t>SocialCare</w:t>
+      </w:r>
+      <w:proofErr w:type="spellEnd"/>
+      <w:r>
+        <w:rPr>
+          <w:sz w:val="20"/>
+          <w:szCs w:val="20"/>
+        </w:rPr>
+        <w:t xml:space="preserve"> Chat. </w:t>
       </w:r>
       <w:r>
         <w:rPr>
@@ -678,7 +851,23 @@
           <w:sz w:val="20"/>
           <w:szCs w:val="20"/>
         </w:rPr>
-        <w:t xml:space="preserve">personal information and data, he </w:t>
+        <w:t xml:space="preserve">personal information and </w:t>
+      </w:r>
+      <w:proofErr w:type="gramStart"/>
+      <w:r>
+        <w:rPr>
+          <w:sz w:val="20"/>
+          <w:szCs w:val="20"/>
+        </w:rPr>
+        <w:t>data,</w:t>
+      </w:r>
+      <w:proofErr w:type="gramEnd"/>
+      <w:r>
+        <w:rPr>
+          <w:sz w:val="20"/>
+          <w:szCs w:val="20"/>
+        </w:rPr>
+        <w:t xml:space="preserve"> he </w:t>
       </w:r>
       <w:r>
         <w:rPr>
@@ -829,12 +1018,30 @@
         </w:rPr>
         <w:t xml:space="preserve"> </w:t>
       </w:r>
-      <w:r>
-        <w:rPr>
-          <w:sz w:val="20"/>
-          <w:szCs w:val="20"/>
-        </w:rPr>
-        <w:t>It’s essential to</w:t>
+      <w:del w:id="4" w:author="corbin peever" w:date="2020-08-17T15:22:00Z">
+        <w:r>
+          <w:rPr>
+            <w:sz w:val="20"/>
+            <w:szCs w:val="20"/>
+          </w:rPr>
+          <w:delText>It’s</w:delText>
+        </w:r>
+      </w:del>
+      <w:ins w:id="5" w:author="corbin peever" w:date="2020-08-17T15:22:00Z">
+        <w:r>
+          <w:rPr>
+            <w:sz w:val="20"/>
+            <w:szCs w:val="20"/>
+          </w:rPr>
+          <w:t>It is</w:t>
+        </w:r>
+      </w:ins>
+      <w:r>
+        <w:rPr>
+          <w:sz w:val="20"/>
+          <w:szCs w:val="20"/>
+        </w:rPr>
+        <w:t xml:space="preserve"> essential to</w:t>
       </w:r>
       <w:r>
         <w:rPr>
@@ -932,7 +1139,23 @@
           <w:sz w:val="20"/>
           <w:szCs w:val="20"/>
         </w:rPr>
-        <w:t xml:space="preserve"> testing of The SocialCare Chat, documenting issues and overseeing that errors and bugs are corrected. </w:t>
+        <w:t xml:space="preserve"> testing of The </w:t>
+      </w:r>
+      <w:proofErr w:type="spellStart"/>
+      <w:r>
+        <w:rPr>
+          <w:sz w:val="20"/>
+          <w:szCs w:val="20"/>
+        </w:rPr>
+        <w:t>SocialCare</w:t>
+      </w:r>
+      <w:proofErr w:type="spellEnd"/>
+      <w:r>
+        <w:rPr>
+          <w:sz w:val="20"/>
+          <w:szCs w:val="20"/>
+        </w:rPr>
+        <w:t xml:space="preserve"> Chat, documenting issues and overseeing that errors and bugs are corrected. </w:t>
       </w:r>
     </w:p>
     <w:p>
@@ -1081,7 +1304,23 @@
           <w:sz w:val="20"/>
           <w:szCs w:val="20"/>
         </w:rPr>
-        <w:t>as any other element of the project phase, we will need to have a creative and unique a</w:t>
+        <w:t xml:space="preserve">as any other element of the project </w:t>
+      </w:r>
+      <w:proofErr w:type="gramStart"/>
+      <w:r>
+        <w:rPr>
+          <w:sz w:val="20"/>
+          <w:szCs w:val="20"/>
+        </w:rPr>
+        <w:t>phase,</w:t>
+      </w:r>
+      <w:proofErr w:type="gramEnd"/>
+      <w:r>
+        <w:rPr>
+          <w:sz w:val="20"/>
+          <w:szCs w:val="20"/>
+        </w:rPr>
+        <w:t xml:space="preserve"> we will need to have a creative and unique a</w:t>
       </w:r>
       <w:r>
         <w:rPr>
@@ -1145,7 +1384,7 @@
 </file>
 
 <file path=word/numbering.xml><?xml version="1.0" encoding="utf-8"?>
-<w:numbering xmlns:wpc="http://schemas.microsoft.com/office/word/2010/wordprocessingCanvas" xmlns:cx="http://schemas.microsoft.com/office/drawing/2014/chartex" xmlns:cx1="http://schemas.microsoft.com/office/drawing/2015/9/8/chartex" xmlns:mc="http://schemas.openxmlformats.org/markup-compatibility/2006" xmlns:o="urn:schemas-microsoft-com:office:office" xmlns:r="http://schemas.openxmlformats.org/officeDocument/2006/relationships" xmlns:m="http://schemas.openxmlformats.org/officeDocument/2006/math" xmlns:v="urn:schemas-microsoft-com:vml" xmlns:wp14="http://schemas.microsoft.com/office/word/2010/wordprocessingDrawing" xmlns:wp="http://schemas.openxmlformats.org/drawingml/2006/wordprocessingDrawing" xmlns:w10="urn:schemas-microsoft-com:office:word" xmlns:w="http://schemas.openxmlformats.org/wordprocessingml/2006/main" xmlns:w14="http://schemas.microsoft.com/office/word/2010/wordml" xmlns:w15="http://schemas.microsoft.com/office/word/2012/wordml" xmlns:w16se="http://schemas.microsoft.com/office/word/2015/wordml/symex" xmlns:wpg="http://schemas.microsoft.com/office/word/2010/wordprocessingGroup" xmlns:wpi="http://schemas.microsoft.com/office/word/2010/wordprocessingInk" xmlns:wne="http://schemas.microsoft.com/office/word/2006/wordml" xmlns:wps="http://schemas.microsoft.com/office/word/2010/wordprocessingShape" mc:Ignorable="w14 w15 w16se wp14">
+<w:numbering xmlns:wpc="http://schemas.microsoft.com/office/word/2010/wordprocessingCanvas" xmlns:cx="http://schemas.microsoft.com/office/drawing/2014/chartex" xmlns:cx1="http://schemas.microsoft.com/office/drawing/2015/9/8/chartex" xmlns:cx2="http://schemas.microsoft.com/office/drawing/2015/10/21/chartex" xmlns:cx3="http://schemas.microsoft.com/office/drawing/2016/5/9/chartex" xmlns:cx4="http://schemas.microsoft.com/office/drawing/2016/5/10/chartex" xmlns:cx5="http://schemas.microsoft.com/office/drawing/2016/5/11/chartex" xmlns:cx6="http://schemas.microsoft.com/office/drawing/2016/5/12/chartex" xmlns:cx7="http://schemas.microsoft.com/office/drawing/2016/5/13/chartex" xmlns:cx8="http://schemas.microsoft.com/office/drawing/2016/5/14/chartex" xmlns:mc="http://schemas.openxmlformats.org/markup-compatibility/2006" xmlns:aink="http://schemas.microsoft.com/office/drawing/2016/ink" xmlns:am3d="http://schemas.microsoft.com/office/drawing/2017/model3d" xmlns:o="urn:schemas-microsoft-com:office:office" xmlns:r="http://schemas.openxmlformats.org/officeDocument/2006/relationships" xmlns:m="http://schemas.openxmlformats.org/officeDocument/2006/math" xmlns:v="urn:schemas-microsoft-com:vml" xmlns:wp14="http://schemas.microsoft.com/office/word/2010/wordprocessingDrawing" xmlns:wp="http://schemas.openxmlformats.org/drawingml/2006/wordprocessingDrawing" xmlns:w10="urn:schemas-microsoft-com:office:word" xmlns:w="http://schemas.openxmlformats.org/wordprocessingml/2006/main" xmlns:w14="http://schemas.microsoft.com/office/word/2010/wordml" xmlns:w15="http://schemas.microsoft.com/office/word/2012/wordml" xmlns:w16cex="http://schemas.microsoft.com/office/word/2018/wordml/cex" xmlns:w16cid="http://schemas.microsoft.com/office/word/2016/wordml/cid" xmlns:w16="http://schemas.microsoft.com/office/word/2018/wordml" xmlns:w16se="http://schemas.microsoft.com/office/word/2015/wordml/symex" xmlns:wpg="http://schemas.microsoft.com/office/word/2010/wordprocessingGroup" xmlns:wpi="http://schemas.microsoft.com/office/word/2010/wordprocessingInk" xmlns:wne="http://schemas.microsoft.com/office/word/2006/wordml" xmlns:wps="http://schemas.microsoft.com/office/word/2010/wordprocessingShape" mc:Ignorable="w14 w15 w16se w16cid w16 w16cex wp14">
   <w:abstractNum w:abstractNumId="0" w15:restartNumberingAfterBreak="0">
     <w:nsid w:val="063A1378"/>
     <w:multiLevelType w:val="hybridMultilevel"/>
@@ -1729,8 +1968,16 @@
 </w:numbering>
 </file>
 
+<file path=word/people.xml><?xml version="1.0" encoding="utf-8"?>
+<w15:people xmlns:wpc="http://schemas.microsoft.com/office/word/2010/wordprocessingCanvas" xmlns:cx="http://schemas.microsoft.com/office/drawing/2014/chartex" xmlns:cx1="http://schemas.microsoft.com/office/drawing/2015/9/8/chartex" xmlns:cx2="http://schemas.microsoft.com/office/drawing/2015/10/21/chartex" xmlns:cx3="http://schemas.microsoft.com/office/drawing/2016/5/9/chartex" xmlns:cx4="http://schemas.microsoft.com/office/drawing/2016/5/10/chartex" xmlns:cx5="http://schemas.microsoft.com/office/drawing/2016/5/11/chartex" xmlns:cx6="http://schemas.microsoft.com/office/drawing/2016/5/12/chartex" xmlns:cx7="http://schemas.microsoft.com/office/drawing/2016/5/13/chartex" xmlns:cx8="http://schemas.microsoft.com/office/drawing/2016/5/14/chartex" xmlns:mc="http://schemas.openxmlformats.org/markup-compatibility/2006" xmlns:aink="http://schemas.microsoft.com/office/drawing/2016/ink" xmlns:am3d="http://schemas.microsoft.com/office/drawing/2017/model3d" xmlns:o="urn:schemas-microsoft-com:office:office" xmlns:r="http://schemas.openxmlformats.org/officeDocument/2006/relationships" xmlns:m="http://schemas.openxmlformats.org/officeDocument/2006/math" xmlns:v="urn:schemas-microsoft-com:vml" xmlns:wp14="http://schemas.microsoft.com/office/word/2010/wordprocessingDrawing" xmlns:wp="http://schemas.openxmlformats.org/drawingml/2006/wordprocessingDrawing" xmlns:w10="urn:schemas-microsoft-com:office:word" xmlns:w="http://schemas.openxmlformats.org/wordprocessingml/2006/main" xmlns:w14="http://schemas.microsoft.com/office/word/2010/wordml" xmlns:w15="http://schemas.microsoft.com/office/word/2012/wordml" xmlns:w16cex="http://schemas.microsoft.com/office/word/2018/wordml/cex" xmlns:w16cid="http://schemas.microsoft.com/office/word/2016/wordml/cid" xmlns:w16="http://schemas.microsoft.com/office/word/2018/wordml" xmlns:w16se="http://schemas.microsoft.com/office/word/2015/wordml/symex" xmlns:wpg="http://schemas.microsoft.com/office/word/2010/wordprocessingGroup" xmlns:wpi="http://schemas.microsoft.com/office/word/2010/wordprocessingInk" xmlns:wne="http://schemas.microsoft.com/office/word/2006/wordml" xmlns:wps="http://schemas.microsoft.com/office/word/2010/wordprocessingShape" mc:Ignorable="w14 w15 w16se w16cid w16 w16cex wp14">
+  <w15:person w15:author="corbin peever">
+    <w15:presenceInfo w15:providerId="Windows Live" w15:userId="f4a13a08dcbac5b6"/>
+  </w15:person>
+</w15:people>
+</file>
+
 <file path=word/styles.xml><?xml version="1.0" encoding="utf-8"?>
-<w:styles xmlns:mc="http://schemas.openxmlformats.org/markup-compatibility/2006" xmlns:r="http://schemas.openxmlformats.org/officeDocument/2006/relationships" xmlns:w="http://schemas.openxmlformats.org/wordprocessingml/2006/main" xmlns:w14="http://schemas.microsoft.com/office/word/2010/wordml" xmlns:w15="http://schemas.microsoft.com/office/word/2012/wordml" xmlns:w16se="http://schemas.microsoft.com/office/word/2015/wordml/symex" mc:Ignorable="w14 w15 w16se">
+<w:styles xmlns:mc="http://schemas.openxmlformats.org/markup-compatibility/2006" xmlns:r="http://schemas.openxmlformats.org/officeDocument/2006/relationships" xmlns:w="http://schemas.openxmlformats.org/wordprocessingml/2006/main" xmlns:w14="http://schemas.microsoft.com/office/word/2010/wordml" xmlns:w15="http://schemas.microsoft.com/office/word/2012/wordml" xmlns:w16cex="http://schemas.microsoft.com/office/word/2018/wordml/cex" xmlns:w16cid="http://schemas.microsoft.com/office/word/2016/wordml/cid" xmlns:w16="http://schemas.microsoft.com/office/word/2018/wordml" xmlns:w16se="http://schemas.microsoft.com/office/word/2015/wordml/symex" mc:Ignorable="w14 w15 w16se w16cid w16 w16cex">
   <w:docDefaults>
     <w:rPrDefault>
       <w:rPr>
@@ -1746,7 +1993,7 @@
       </w:pPr>
     </w:pPrDefault>
   </w:docDefaults>
-  <w:latentStyles w:defLockedState="0" w:defUIPriority="99" w:defSemiHidden="0" w:defUnhideWhenUsed="0" w:defQFormat="0" w:count="371">
+  <w:latentStyles w:defLockedState="0" w:defUIPriority="99" w:defSemiHidden="0" w:defUnhideWhenUsed="0" w:defQFormat="0" w:count="376">
     <w:lsdException w:name="Normal" w:uiPriority="0" w:qFormat="1"/>
     <w:lsdException w:name="heading 1" w:uiPriority="9" w:qFormat="1"/>
     <w:lsdException w:name="heading 2" w:semiHidden="1" w:uiPriority="9" w:unhideWhenUsed="1" w:qFormat="1"/>
@@ -1852,7 +2099,6 @@
     <w:lsdException w:name="HTML Sample" w:semiHidden="1" w:unhideWhenUsed="1"/>
     <w:lsdException w:name="HTML Typewriter" w:semiHidden="1" w:unhideWhenUsed="1"/>
     <w:lsdException w:name="HTML Variable" w:semiHidden="1" w:unhideWhenUsed="1"/>
-    <w:lsdException w:name="Normal Table" w:semiHidden="1" w:unhideWhenUsed="1"/>
     <w:lsdException w:name="annotation subject" w:semiHidden="1" w:unhideWhenUsed="1"/>
     <w:lsdException w:name="No List" w:semiHidden="1" w:unhideWhenUsed="1"/>
     <w:lsdException w:name="Outline List 1" w:semiHidden="1" w:unhideWhenUsed="1"/>
@@ -1895,11 +2141,8 @@
     <w:lsdException w:name="Table Contemporary" w:semiHidden="1" w:unhideWhenUsed="1"/>
     <w:lsdException w:name="Table Elegant" w:semiHidden="1" w:unhideWhenUsed="1"/>
     <w:lsdException w:name="Table Professional" w:semiHidden="1" w:unhideWhenUsed="1"/>
-    <w:lsdException w:name="Table Subtle 1" w:semiHidden="1" w:unhideWhenUsed="1"/>
     <w:lsdException w:name="Table Subtle 2" w:semiHidden="1" w:unhideWhenUsed="1"/>
     <w:lsdException w:name="Table Web 1" w:semiHidden="1" w:unhideWhenUsed="1"/>
-    <w:lsdException w:name="Table Web 2" w:semiHidden="1" w:unhideWhenUsed="1"/>
-    <w:lsdException w:name="Table Web 3" w:semiHidden="1" w:unhideWhenUsed="1"/>
     <w:lsdException w:name="Balloon Text" w:semiHidden="1" w:unhideWhenUsed="1"/>
     <w:lsdException w:name="Table Grid" w:uiPriority="39"/>
     <w:lsdException w:name="Table Theme" w:semiHidden="1" w:unhideWhenUsed="1"/>
@@ -2118,6 +2361,11 @@
     <w:lsdException w:name="List Table 5 Dark Accent 6" w:uiPriority="50"/>
     <w:lsdException w:name="List Table 6 Colorful Accent 6" w:uiPriority="51"/>
     <w:lsdException w:name="List Table 7 Colorful Accent 6" w:uiPriority="52"/>
+    <w:lsdException w:name="Mention" w:semiHidden="1" w:unhideWhenUsed="1"/>
+    <w:lsdException w:name="Smart Hyperlink" w:semiHidden="1" w:unhideWhenUsed="1"/>
+    <w:lsdException w:name="Hashtag" w:semiHidden="1" w:unhideWhenUsed="1"/>
+    <w:lsdException w:name="Unresolved Mention" w:semiHidden="1" w:unhideWhenUsed="1"/>
+    <w:lsdException w:name="Smart Link" w:semiHidden="1" w:unhideWhenUsed="1"/>
   </w:latentStyles>
   <w:style w:type="paragraph" w:default="1" w:styleId="Normal">
     <w:name w:val="Normal"/>
@@ -2439,4 +2687,16 @@
     </a:ext>
   </a:extLst>
 </a:theme>
+</file>
+
+<file path=customXml/item1.xml><?xml version="1.0" encoding="utf-8"?>
+<b:Sources xmlns:b="http://schemas.openxmlformats.org/officeDocument/2006/bibliography" xmlns="http://schemas.openxmlformats.org/officeDocument/2006/bibliography" SelectedStyle="\APASixthEditionOfficeOnline.xsl" StyleName="APA" Version="6"/>
+</file>
+
+<file path=customXml/itemProps1.xml><?xml version="1.0" encoding="utf-8"?>
+<ds:datastoreItem xmlns:ds="http://schemas.openxmlformats.org/officeDocument/2006/customXml" ds:itemID="{5789E8F9-A6C7-45A1-9BF8-D1F92AD3205E}">
+  <ds:schemaRefs>
+    <ds:schemaRef ds:uri="http://schemas.openxmlformats.org/officeDocument/2006/bibliography"/>
+  </ds:schemaRefs>
+</ds:datastoreItem>
 </file>
</xml_diff>